<commit_message>
doc controller + filesys servis v0
</commit_message>
<xml_diff>
--- a/Dokumentacija/Model podataka i perzistencije.docx
+++ b/Dokumentacija/Model podataka i perzistencije.docx
@@ -46,12 +46,28 @@
           <w:lang w:val="sr-Latn-RS"/>
         </w:rPr>
       </w:pPr>
-      <w:r>
-        <w:rPr>
-          <w:lang w:val="sr-Latn-RS"/>
-        </w:rPr>
-        <w:t>Event Driven</w:t>
-      </w:r>
+      <w:proofErr w:type="spellStart"/>
+      <w:r>
+        <w:rPr>
+          <w:lang w:val="sr-Latn-RS"/>
+        </w:rPr>
+        <w:t>Event</w:t>
+      </w:r>
+      <w:proofErr w:type="spellEnd"/>
+      <w:r>
+        <w:rPr>
+          <w:lang w:val="sr-Latn-RS"/>
+        </w:rPr>
+        <w:t xml:space="preserve"> </w:t>
+      </w:r>
+      <w:proofErr w:type="spellStart"/>
+      <w:r>
+        <w:rPr>
+          <w:lang w:val="sr-Latn-RS"/>
+        </w:rPr>
+        <w:t>Driven</w:t>
+      </w:r>
+      <w:proofErr w:type="spellEnd"/>
     </w:p>
     <w:p>
       <w:pPr>
@@ -358,8 +374,29 @@
       </w:pPr>
       <w:r>
         <w:lastRenderedPageBreak/>
-        <w:t>Model podataka i perzistencije</w:t>
-      </w:r>
+        <w:t xml:space="preserve">Model </w:t>
+      </w:r>
+      <w:proofErr w:type="spellStart"/>
+      <w:r>
+        <w:t>podataka</w:t>
+      </w:r>
+      <w:proofErr w:type="spellEnd"/>
+      <w:r>
+        <w:t xml:space="preserve"> </w:t>
+      </w:r>
+      <w:proofErr w:type="spellStart"/>
+      <w:r>
+        <w:t>i</w:t>
+      </w:r>
+      <w:proofErr w:type="spellEnd"/>
+      <w:r>
+        <w:t xml:space="preserve"> </w:t>
+      </w:r>
+      <w:proofErr w:type="spellStart"/>
+      <w:r>
+        <w:t>perzistencije</w:t>
+      </w:r>
+      <w:proofErr w:type="spellEnd"/>
     </w:p>
     <w:p/>
     <w:p>
@@ -373,8 +410,16 @@
         <w:rPr>
           <w:color w:val="auto"/>
         </w:rPr>
-        <w:t>Model podataka</w:t>
-      </w:r>
+        <w:t xml:space="preserve">Model </w:t>
+      </w:r>
+      <w:proofErr w:type="spellStart"/>
+      <w:r>
+        <w:rPr>
+          <w:color w:val="auto"/>
+        </w:rPr>
+        <w:t>podataka</w:t>
+      </w:r>
+      <w:proofErr w:type="spellEnd"/>
     </w:p>
     <w:p>
       <w:pPr>
@@ -391,34 +436,123 @@
           <w:color w:val="auto"/>
         </w:rPr>
       </w:pPr>
-      <w:r>
-        <w:rPr>
-          <w:color w:val="auto"/>
-        </w:rPr>
-        <w:t>Dijagram klasa</w:t>
-      </w:r>
-    </w:p>
-    <w:p>
-      <w:pPr>
-        <w:rPr>
-          <w:sz w:val="24"/>
-          <w:szCs w:val="24"/>
-          <w:lang w:val="sr-Latn-RS"/>
-        </w:rPr>
-      </w:pPr>
-      <w:r>
-        <w:rPr>
-          <w:sz w:val="24"/>
-          <w:szCs w:val="24"/>
-        </w:rPr>
-        <w:t>Dati UML dija</w:t>
-      </w:r>
-      <w:r>
-        <w:rPr>
-          <w:sz w:val="24"/>
-          <w:szCs w:val="24"/>
-        </w:rPr>
-        <w:t>gram predstavlja model podataka sistema Event Driven.</w:t>
+      <w:proofErr w:type="spellStart"/>
+      <w:r>
+        <w:rPr>
+          <w:color w:val="auto"/>
+        </w:rPr>
+        <w:t>Dijagram</w:t>
+      </w:r>
+      <w:proofErr w:type="spellEnd"/>
+      <w:r>
+        <w:rPr>
+          <w:color w:val="auto"/>
+        </w:rPr>
+        <w:t xml:space="preserve"> </w:t>
+      </w:r>
+      <w:proofErr w:type="spellStart"/>
+      <w:r>
+        <w:rPr>
+          <w:color w:val="auto"/>
+        </w:rPr>
+        <w:t>klasa</w:t>
+      </w:r>
+      <w:proofErr w:type="spellEnd"/>
+    </w:p>
+    <w:p>
+      <w:pPr>
+        <w:rPr>
+          <w:sz w:val="24"/>
+          <w:szCs w:val="24"/>
+          <w:lang w:val="sr-Latn-RS"/>
+        </w:rPr>
+      </w:pPr>
+      <w:proofErr w:type="spellStart"/>
+      <w:r>
+        <w:rPr>
+          <w:sz w:val="24"/>
+          <w:szCs w:val="24"/>
+        </w:rPr>
+        <w:t>Dati</w:t>
+      </w:r>
+      <w:proofErr w:type="spellEnd"/>
+      <w:r>
+        <w:rPr>
+          <w:sz w:val="24"/>
+          <w:szCs w:val="24"/>
+        </w:rPr>
+        <w:t xml:space="preserve"> UML </w:t>
+      </w:r>
+      <w:proofErr w:type="spellStart"/>
+      <w:r>
+        <w:rPr>
+          <w:sz w:val="24"/>
+          <w:szCs w:val="24"/>
+        </w:rPr>
+        <w:t>dija</w:t>
+      </w:r>
+      <w:r>
+        <w:rPr>
+          <w:sz w:val="24"/>
+          <w:szCs w:val="24"/>
+        </w:rPr>
+        <w:t>gram</w:t>
+      </w:r>
+      <w:proofErr w:type="spellEnd"/>
+      <w:r>
+        <w:rPr>
+          <w:sz w:val="24"/>
+          <w:szCs w:val="24"/>
+        </w:rPr>
+        <w:t xml:space="preserve"> </w:t>
+      </w:r>
+      <w:proofErr w:type="spellStart"/>
+      <w:r>
+        <w:rPr>
+          <w:sz w:val="24"/>
+          <w:szCs w:val="24"/>
+        </w:rPr>
+        <w:t>predstavlja</w:t>
+      </w:r>
+      <w:proofErr w:type="spellEnd"/>
+      <w:r>
+        <w:rPr>
+          <w:sz w:val="24"/>
+          <w:szCs w:val="24"/>
+        </w:rPr>
+        <w:t xml:space="preserve"> model </w:t>
+      </w:r>
+      <w:proofErr w:type="spellStart"/>
+      <w:r>
+        <w:rPr>
+          <w:sz w:val="24"/>
+          <w:szCs w:val="24"/>
+        </w:rPr>
+        <w:t>podataka</w:t>
+      </w:r>
+      <w:proofErr w:type="spellEnd"/>
+      <w:r>
+        <w:rPr>
+          <w:sz w:val="24"/>
+          <w:szCs w:val="24"/>
+        </w:rPr>
+        <w:t xml:space="preserve"> </w:t>
+      </w:r>
+      <w:proofErr w:type="spellStart"/>
+      <w:r>
+        <w:rPr>
+          <w:sz w:val="24"/>
+          <w:szCs w:val="24"/>
+        </w:rPr>
+        <w:t>sistema</w:t>
+      </w:r>
+      <w:proofErr w:type="spellEnd"/>
+      <w:r>
+        <w:rPr>
+          <w:sz w:val="24"/>
+          <w:szCs w:val="24"/>
+        </w:rPr>
+        <w:t xml:space="preserve"> Event Driven.</w:t>
       </w:r>
     </w:p>
     <w:p>
@@ -483,12 +617,101 @@
           <w:szCs w:val="24"/>
         </w:rPr>
       </w:pPr>
-      <w:r>
-        <w:rPr>
-          <w:sz w:val="24"/>
-          <w:szCs w:val="24"/>
-        </w:rPr>
-        <w:t>Naglašene su relacije agregacije i kompozicije.</w:t>
+      <w:proofErr w:type="spellStart"/>
+      <w:r>
+        <w:rPr>
+          <w:sz w:val="24"/>
+          <w:szCs w:val="24"/>
+        </w:rPr>
+        <w:t>Naglašene</w:t>
+      </w:r>
+      <w:proofErr w:type="spellEnd"/>
+      <w:r>
+        <w:rPr>
+          <w:sz w:val="24"/>
+          <w:szCs w:val="24"/>
+        </w:rPr>
+        <w:t xml:space="preserve"> </w:t>
+      </w:r>
+      <w:proofErr w:type="spellStart"/>
+      <w:r>
+        <w:rPr>
+          <w:sz w:val="24"/>
+          <w:szCs w:val="24"/>
+        </w:rPr>
+        <w:t>su</w:t>
+      </w:r>
+      <w:proofErr w:type="spellEnd"/>
+      <w:r>
+        <w:rPr>
+          <w:sz w:val="24"/>
+          <w:szCs w:val="24"/>
+        </w:rPr>
+        <w:t xml:space="preserve"> </w:t>
+      </w:r>
+      <w:proofErr w:type="spellStart"/>
+      <w:r>
+        <w:rPr>
+          <w:sz w:val="24"/>
+          <w:szCs w:val="24"/>
+        </w:rPr>
+        <w:t>relacije</w:t>
+      </w:r>
+      <w:proofErr w:type="spellEnd"/>
+      <w:r>
+        <w:rPr>
+          <w:sz w:val="24"/>
+          <w:szCs w:val="24"/>
+        </w:rPr>
+        <w:t xml:space="preserve"> </w:t>
+      </w:r>
+      <w:proofErr w:type="spellStart"/>
+      <w:r>
+        <w:rPr>
+          <w:sz w:val="24"/>
+          <w:szCs w:val="24"/>
+        </w:rPr>
+        <w:t>agregacije</w:t>
+      </w:r>
+      <w:proofErr w:type="spellEnd"/>
+      <w:r>
+        <w:rPr>
+          <w:sz w:val="24"/>
+          <w:szCs w:val="24"/>
+        </w:rPr>
+        <w:t xml:space="preserve"> </w:t>
+      </w:r>
+      <w:proofErr w:type="spellStart"/>
+      <w:r>
+        <w:rPr>
+          <w:sz w:val="24"/>
+          <w:szCs w:val="24"/>
+        </w:rPr>
+        <w:t>i</w:t>
+      </w:r>
+      <w:proofErr w:type="spellEnd"/>
+      <w:r>
+        <w:rPr>
+          <w:sz w:val="24"/>
+          <w:szCs w:val="24"/>
+        </w:rPr>
+        <w:t xml:space="preserve"> </w:t>
+      </w:r>
+      <w:proofErr w:type="spellStart"/>
+      <w:r>
+        <w:rPr>
+          <w:sz w:val="24"/>
+          <w:szCs w:val="24"/>
+        </w:rPr>
+        <w:t>kompozicije</w:t>
+      </w:r>
+      <w:proofErr w:type="spellEnd"/>
+      <w:r>
+        <w:rPr>
+          <w:sz w:val="24"/>
+          <w:szCs w:val="24"/>
+        </w:rPr>
+        <w:t>.</w:t>
       </w:r>
     </w:p>
     <w:p/>
@@ -502,6 +725,7 @@
           <w:color w:val="auto"/>
         </w:rPr>
       </w:pPr>
+      <w:proofErr w:type="spellStart"/>
       <w:r>
         <w:rPr>
           <w:color w:val="auto"/>
@@ -509,34 +733,158 @@
         <w:lastRenderedPageBreak/>
         <w:t>Klase</w:t>
       </w:r>
-      <w:r>
-        <w:rPr>
-          <w:color w:val="auto"/>
-        </w:rPr>
-        <w:t xml:space="preserve"> </w:t>
-      </w:r>
-      <w:r>
-        <w:rPr>
-          <w:b/>
-          <w:bCs/>
-          <w:color w:val="auto"/>
-        </w:rPr>
-        <w:t>-ne mogu da pokrenem prismu, proverite</w:t>
-      </w:r>
-    </w:p>
-    <w:p>
-      <w:pPr>
-        <w:rPr>
-          <w:sz w:val="24"/>
-          <w:szCs w:val="24"/>
-        </w:rPr>
-      </w:pPr>
-      <w:r>
-        <w:rPr>
-          <w:sz w:val="24"/>
-          <w:szCs w:val="24"/>
-        </w:rPr>
-        <w:t>Sve klase modela čuvaju ID kao svoj primarni ključ u bazi.</w:t>
+      <w:proofErr w:type="spellEnd"/>
+    </w:p>
+    <w:p>
+      <w:pPr>
+        <w:rPr>
+          <w:sz w:val="24"/>
+          <w:szCs w:val="24"/>
+        </w:rPr>
+      </w:pPr>
+      <w:proofErr w:type="spellStart"/>
+      <w:r>
+        <w:rPr>
+          <w:sz w:val="24"/>
+          <w:szCs w:val="24"/>
+        </w:rPr>
+        <w:t>Sve</w:t>
+      </w:r>
+      <w:proofErr w:type="spellEnd"/>
+      <w:r>
+        <w:rPr>
+          <w:sz w:val="24"/>
+          <w:szCs w:val="24"/>
+        </w:rPr>
+        <w:t xml:space="preserve"> </w:t>
+      </w:r>
+      <w:proofErr w:type="spellStart"/>
+      <w:r>
+        <w:rPr>
+          <w:sz w:val="24"/>
+          <w:szCs w:val="24"/>
+        </w:rPr>
+        <w:t>klase</w:t>
+      </w:r>
+      <w:proofErr w:type="spellEnd"/>
+      <w:r>
+        <w:rPr>
+          <w:sz w:val="24"/>
+          <w:szCs w:val="24"/>
+        </w:rPr>
+        <w:t xml:space="preserve"> </w:t>
+      </w:r>
+      <w:proofErr w:type="spellStart"/>
+      <w:r>
+        <w:rPr>
+          <w:sz w:val="24"/>
+          <w:szCs w:val="24"/>
+        </w:rPr>
+        <w:t>modela</w:t>
+      </w:r>
+      <w:proofErr w:type="spellEnd"/>
+      <w:r>
+        <w:rPr>
+          <w:sz w:val="24"/>
+          <w:szCs w:val="24"/>
+        </w:rPr>
+        <w:t xml:space="preserve"> </w:t>
+      </w:r>
+      <w:proofErr w:type="spellStart"/>
+      <w:r>
+        <w:rPr>
+          <w:sz w:val="24"/>
+          <w:szCs w:val="24"/>
+        </w:rPr>
+        <w:t>čuvaju</w:t>
+      </w:r>
+      <w:proofErr w:type="spellEnd"/>
+      <w:r>
+        <w:rPr>
+          <w:sz w:val="24"/>
+          <w:szCs w:val="24"/>
+        </w:rPr>
+        <w:t xml:space="preserve"> ID </w:t>
+      </w:r>
+      <w:proofErr w:type="spellStart"/>
+      <w:r>
+        <w:rPr>
+          <w:sz w:val="24"/>
+          <w:szCs w:val="24"/>
+        </w:rPr>
+        <w:t>kao</w:t>
+      </w:r>
+      <w:proofErr w:type="spellEnd"/>
+      <w:r>
+        <w:rPr>
+          <w:sz w:val="24"/>
+          <w:szCs w:val="24"/>
+        </w:rPr>
+        <w:t xml:space="preserve"> </w:t>
+      </w:r>
+      <w:proofErr w:type="spellStart"/>
+      <w:r>
+        <w:rPr>
+          <w:sz w:val="24"/>
+          <w:szCs w:val="24"/>
+        </w:rPr>
+        <w:t>svoj</w:t>
+      </w:r>
+      <w:proofErr w:type="spellEnd"/>
+      <w:r>
+        <w:rPr>
+          <w:sz w:val="24"/>
+          <w:szCs w:val="24"/>
+        </w:rPr>
+        <w:t xml:space="preserve"> </w:t>
+      </w:r>
+      <w:proofErr w:type="spellStart"/>
+      <w:r>
+        <w:rPr>
+          <w:sz w:val="24"/>
+          <w:szCs w:val="24"/>
+        </w:rPr>
+        <w:t>primarni</w:t>
+      </w:r>
+      <w:proofErr w:type="spellEnd"/>
+      <w:r>
+        <w:rPr>
+          <w:sz w:val="24"/>
+          <w:szCs w:val="24"/>
+        </w:rPr>
+        <w:t xml:space="preserve"> </w:t>
+      </w:r>
+      <w:proofErr w:type="spellStart"/>
+      <w:r>
+        <w:rPr>
+          <w:sz w:val="24"/>
+          <w:szCs w:val="24"/>
+        </w:rPr>
+        <w:t>ključ</w:t>
+      </w:r>
+      <w:proofErr w:type="spellEnd"/>
+      <w:r>
+        <w:rPr>
+          <w:sz w:val="24"/>
+          <w:szCs w:val="24"/>
+        </w:rPr>
+        <w:t xml:space="preserve"> u </w:t>
+      </w:r>
+      <w:proofErr w:type="spellStart"/>
+      <w:r>
+        <w:rPr>
+          <w:sz w:val="24"/>
+          <w:szCs w:val="24"/>
+        </w:rPr>
+        <w:t>bazi</w:t>
+      </w:r>
+      <w:proofErr w:type="spellEnd"/>
+      <w:r>
+        <w:rPr>
+          <w:sz w:val="24"/>
+          <w:szCs w:val="24"/>
+        </w:rPr>
+        <w:t>.</w:t>
       </w:r>
     </w:p>
     <w:p>
@@ -550,22 +898,323 @@
         <w:rPr>
           <w:color w:val="auto"/>
         </w:rPr>
-        <w:t>User- Korisnik</w:t>
-      </w:r>
-    </w:p>
-    <w:p>
-      <w:pPr>
-        <w:rPr>
-          <w:sz w:val="24"/>
-          <w:szCs w:val="24"/>
-        </w:rPr>
-      </w:pPr>
-      <w:r>
-        <w:rPr>
-          <w:sz w:val="24"/>
-          <w:szCs w:val="24"/>
-        </w:rPr>
-        <w:t xml:space="preserve">Klasa modeluje korisnika. Sadrži ID, ime, prezime i email, preko koga se prijavljuje na sistem. Email zajedno sa šifrom se koristi za autentifikaciju korisnika. </w:t>
+        <w:t>User</w:t>
+      </w:r>
+      <w:r>
+        <w:rPr>
+          <w:color w:val="auto"/>
+        </w:rPr>
+        <w:t xml:space="preserve"> </w:t>
+      </w:r>
+      <w:r>
+        <w:rPr>
+          <w:color w:val="auto"/>
+        </w:rPr>
+        <w:t xml:space="preserve">- </w:t>
+      </w:r>
+      <w:proofErr w:type="spellStart"/>
+      <w:r>
+        <w:rPr>
+          <w:color w:val="auto"/>
+        </w:rPr>
+        <w:t>Korisnik</w:t>
+      </w:r>
+      <w:proofErr w:type="spellEnd"/>
+    </w:p>
+    <w:p>
+      <w:pPr>
+        <w:rPr>
+          <w:sz w:val="24"/>
+          <w:szCs w:val="24"/>
+        </w:rPr>
+      </w:pPr>
+      <w:proofErr w:type="spellStart"/>
+      <w:r>
+        <w:rPr>
+          <w:sz w:val="24"/>
+          <w:szCs w:val="24"/>
+        </w:rPr>
+        <w:t>Klasa</w:t>
+      </w:r>
+      <w:proofErr w:type="spellEnd"/>
+      <w:r>
+        <w:rPr>
+          <w:sz w:val="24"/>
+          <w:szCs w:val="24"/>
+        </w:rPr>
+        <w:t xml:space="preserve"> </w:t>
+      </w:r>
+      <w:proofErr w:type="spellStart"/>
+      <w:r>
+        <w:rPr>
+          <w:sz w:val="24"/>
+          <w:szCs w:val="24"/>
+        </w:rPr>
+        <w:t>modeluje</w:t>
+      </w:r>
+      <w:proofErr w:type="spellEnd"/>
+      <w:r>
+        <w:rPr>
+          <w:sz w:val="24"/>
+          <w:szCs w:val="24"/>
+        </w:rPr>
+        <w:t xml:space="preserve"> </w:t>
+      </w:r>
+      <w:proofErr w:type="spellStart"/>
+      <w:r>
+        <w:rPr>
+          <w:sz w:val="24"/>
+          <w:szCs w:val="24"/>
+        </w:rPr>
+        <w:t>korisnika</w:t>
+      </w:r>
+      <w:proofErr w:type="spellEnd"/>
+      <w:r>
+        <w:rPr>
+          <w:sz w:val="24"/>
+          <w:szCs w:val="24"/>
+        </w:rPr>
+        <w:t xml:space="preserve">. </w:t>
+      </w:r>
+      <w:proofErr w:type="spellStart"/>
+      <w:r>
+        <w:rPr>
+          <w:sz w:val="24"/>
+          <w:szCs w:val="24"/>
+        </w:rPr>
+        <w:t>Sadrži</w:t>
+      </w:r>
+      <w:proofErr w:type="spellEnd"/>
+      <w:r>
+        <w:rPr>
+          <w:sz w:val="24"/>
+          <w:szCs w:val="24"/>
+        </w:rPr>
+        <w:t xml:space="preserve"> ID, </w:t>
+      </w:r>
+      <w:proofErr w:type="spellStart"/>
+      <w:r>
+        <w:rPr>
+          <w:sz w:val="24"/>
+          <w:szCs w:val="24"/>
+        </w:rPr>
+        <w:t>ime</w:t>
+      </w:r>
+      <w:proofErr w:type="spellEnd"/>
+      <w:r>
+        <w:rPr>
+          <w:sz w:val="24"/>
+          <w:szCs w:val="24"/>
+        </w:rPr>
+        <w:t xml:space="preserve">, </w:t>
+      </w:r>
+      <w:proofErr w:type="spellStart"/>
+      <w:r>
+        <w:rPr>
+          <w:sz w:val="24"/>
+          <w:szCs w:val="24"/>
+        </w:rPr>
+        <w:t>prezime</w:t>
+      </w:r>
+      <w:proofErr w:type="spellEnd"/>
+      <w:r>
+        <w:rPr>
+          <w:sz w:val="24"/>
+          <w:szCs w:val="24"/>
+        </w:rPr>
+        <w:t xml:space="preserve"> </w:t>
+      </w:r>
+      <w:proofErr w:type="spellStart"/>
+      <w:r>
+        <w:rPr>
+          <w:sz w:val="24"/>
+          <w:szCs w:val="24"/>
+        </w:rPr>
+        <w:t>i</w:t>
+      </w:r>
+      <w:proofErr w:type="spellEnd"/>
+      <w:r>
+        <w:rPr>
+          <w:sz w:val="24"/>
+          <w:szCs w:val="24"/>
+        </w:rPr>
+        <w:t xml:space="preserve"> email, </w:t>
+      </w:r>
+      <w:proofErr w:type="spellStart"/>
+      <w:r>
+        <w:rPr>
+          <w:sz w:val="24"/>
+          <w:szCs w:val="24"/>
+        </w:rPr>
+        <w:t>preko</w:t>
+      </w:r>
+      <w:proofErr w:type="spellEnd"/>
+      <w:r>
+        <w:rPr>
+          <w:sz w:val="24"/>
+          <w:szCs w:val="24"/>
+        </w:rPr>
+        <w:t xml:space="preserve"> </w:t>
+      </w:r>
+      <w:proofErr w:type="spellStart"/>
+      <w:r>
+        <w:rPr>
+          <w:sz w:val="24"/>
+          <w:szCs w:val="24"/>
+        </w:rPr>
+        <w:t>koga</w:t>
+      </w:r>
+      <w:proofErr w:type="spellEnd"/>
+      <w:r>
+        <w:rPr>
+          <w:sz w:val="24"/>
+          <w:szCs w:val="24"/>
+        </w:rPr>
+        <w:t xml:space="preserve"> se </w:t>
+      </w:r>
+      <w:proofErr w:type="spellStart"/>
+      <w:r>
+        <w:rPr>
+          <w:sz w:val="24"/>
+          <w:szCs w:val="24"/>
+        </w:rPr>
+        <w:t>prijavljuje</w:t>
+      </w:r>
+      <w:proofErr w:type="spellEnd"/>
+      <w:r>
+        <w:rPr>
+          <w:sz w:val="24"/>
+          <w:szCs w:val="24"/>
+        </w:rPr>
+        <w:t xml:space="preserve"> </w:t>
+      </w:r>
+      <w:proofErr w:type="spellStart"/>
+      <w:r>
+        <w:rPr>
+          <w:sz w:val="24"/>
+          <w:szCs w:val="24"/>
+        </w:rPr>
+        <w:t>na</w:t>
+      </w:r>
+      <w:proofErr w:type="spellEnd"/>
+      <w:r>
+        <w:rPr>
+          <w:sz w:val="24"/>
+          <w:szCs w:val="24"/>
+        </w:rPr>
+        <w:t xml:space="preserve"> </w:t>
+      </w:r>
+      <w:proofErr w:type="spellStart"/>
+      <w:r>
+        <w:rPr>
+          <w:sz w:val="24"/>
+          <w:szCs w:val="24"/>
+        </w:rPr>
+        <w:t>sistem</w:t>
+      </w:r>
+      <w:proofErr w:type="spellEnd"/>
+      <w:r>
+        <w:rPr>
+          <w:sz w:val="24"/>
+          <w:szCs w:val="24"/>
+        </w:rPr>
+        <w:t xml:space="preserve">. Email </w:t>
+      </w:r>
+      <w:proofErr w:type="spellStart"/>
+      <w:r>
+        <w:rPr>
+          <w:sz w:val="24"/>
+          <w:szCs w:val="24"/>
+        </w:rPr>
+        <w:t>zajedno</w:t>
+      </w:r>
+      <w:proofErr w:type="spellEnd"/>
+      <w:r>
+        <w:rPr>
+          <w:sz w:val="24"/>
+          <w:szCs w:val="24"/>
+        </w:rPr>
+        <w:t xml:space="preserve"> </w:t>
+      </w:r>
+      <w:proofErr w:type="spellStart"/>
+      <w:r>
+        <w:rPr>
+          <w:sz w:val="24"/>
+          <w:szCs w:val="24"/>
+        </w:rPr>
+        <w:t>sa</w:t>
+      </w:r>
+      <w:proofErr w:type="spellEnd"/>
+      <w:r>
+        <w:rPr>
+          <w:sz w:val="24"/>
+          <w:szCs w:val="24"/>
+        </w:rPr>
+        <w:t xml:space="preserve"> </w:t>
+      </w:r>
+      <w:proofErr w:type="spellStart"/>
+      <w:r>
+        <w:rPr>
+          <w:sz w:val="24"/>
+          <w:szCs w:val="24"/>
+        </w:rPr>
+        <w:t>šifrom</w:t>
+      </w:r>
+      <w:proofErr w:type="spellEnd"/>
+      <w:r>
+        <w:rPr>
+          <w:sz w:val="24"/>
+          <w:szCs w:val="24"/>
+        </w:rPr>
+        <w:t xml:space="preserve"> se </w:t>
+      </w:r>
+      <w:proofErr w:type="spellStart"/>
+      <w:r>
+        <w:rPr>
+          <w:sz w:val="24"/>
+          <w:szCs w:val="24"/>
+        </w:rPr>
+        <w:t>koristi</w:t>
+      </w:r>
+      <w:proofErr w:type="spellEnd"/>
+      <w:r>
+        <w:rPr>
+          <w:sz w:val="24"/>
+          <w:szCs w:val="24"/>
+        </w:rPr>
+        <w:t xml:space="preserve"> za </w:t>
+      </w:r>
+      <w:proofErr w:type="spellStart"/>
+      <w:r>
+        <w:rPr>
+          <w:sz w:val="24"/>
+          <w:szCs w:val="24"/>
+        </w:rPr>
+        <w:t>autentifikaciju</w:t>
+      </w:r>
+      <w:proofErr w:type="spellEnd"/>
+      <w:r>
+        <w:rPr>
+          <w:sz w:val="24"/>
+          <w:szCs w:val="24"/>
+        </w:rPr>
+        <w:t xml:space="preserve"> </w:t>
+      </w:r>
+      <w:proofErr w:type="spellStart"/>
+      <w:r>
+        <w:rPr>
+          <w:sz w:val="24"/>
+          <w:szCs w:val="24"/>
+        </w:rPr>
+        <w:t>korisnika</w:t>
+      </w:r>
+      <w:proofErr w:type="spellEnd"/>
+      <w:r>
+        <w:rPr>
+          <w:sz w:val="24"/>
+          <w:szCs w:val="24"/>
+        </w:rPr>
+        <w:t xml:space="preserve">. </w:t>
       </w:r>
     </w:p>
     <w:p>
@@ -579,22 +1228,451 @@
         <w:rPr>
           <w:color w:val="auto"/>
         </w:rPr>
-        <w:t>Community- Zajednica</w:t>
-      </w:r>
-    </w:p>
-    <w:p>
-      <w:pPr>
-        <w:rPr>
-          <w:sz w:val="24"/>
-          <w:szCs w:val="24"/>
-        </w:rPr>
-      </w:pPr>
-      <w:r>
-        <w:rPr>
-          <w:sz w:val="24"/>
-          <w:szCs w:val="24"/>
-        </w:rPr>
-        <w:t>Zajednicu čini skup korisnika. Sadrži svoj ID i naziv, kao i datum i vreme kreiranja. Cilj modela je da se korisnici okupljaju u zajednice, pri čemu je svaka zajednica jednoznačno vezana za odgovarajući kalendar.</w:t>
+        <w:t>Community</w:t>
+      </w:r>
+      <w:r>
+        <w:rPr>
+          <w:color w:val="auto"/>
+        </w:rPr>
+        <w:t xml:space="preserve"> </w:t>
+      </w:r>
+      <w:r>
+        <w:rPr>
+          <w:color w:val="auto"/>
+        </w:rPr>
+        <w:t xml:space="preserve">- </w:t>
+      </w:r>
+      <w:proofErr w:type="spellStart"/>
+      <w:r>
+        <w:rPr>
+          <w:color w:val="auto"/>
+        </w:rPr>
+        <w:t>Zajednica</w:t>
+      </w:r>
+      <w:proofErr w:type="spellEnd"/>
+    </w:p>
+    <w:p>
+      <w:pPr>
+        <w:rPr>
+          <w:sz w:val="24"/>
+          <w:szCs w:val="24"/>
+        </w:rPr>
+      </w:pPr>
+      <w:proofErr w:type="spellStart"/>
+      <w:r>
+        <w:rPr>
+          <w:sz w:val="24"/>
+          <w:szCs w:val="24"/>
+        </w:rPr>
+        <w:t>Zajednicu</w:t>
+      </w:r>
+      <w:proofErr w:type="spellEnd"/>
+      <w:r>
+        <w:rPr>
+          <w:sz w:val="24"/>
+          <w:szCs w:val="24"/>
+        </w:rPr>
+        <w:t xml:space="preserve"> </w:t>
+      </w:r>
+      <w:proofErr w:type="spellStart"/>
+      <w:r>
+        <w:rPr>
+          <w:sz w:val="24"/>
+          <w:szCs w:val="24"/>
+        </w:rPr>
+        <w:t>čini</w:t>
+      </w:r>
+      <w:proofErr w:type="spellEnd"/>
+      <w:r>
+        <w:rPr>
+          <w:sz w:val="24"/>
+          <w:szCs w:val="24"/>
+        </w:rPr>
+        <w:t xml:space="preserve"> </w:t>
+      </w:r>
+      <w:proofErr w:type="spellStart"/>
+      <w:r>
+        <w:rPr>
+          <w:sz w:val="24"/>
+          <w:szCs w:val="24"/>
+        </w:rPr>
+        <w:t>skup</w:t>
+      </w:r>
+      <w:proofErr w:type="spellEnd"/>
+      <w:r>
+        <w:rPr>
+          <w:sz w:val="24"/>
+          <w:szCs w:val="24"/>
+        </w:rPr>
+        <w:t xml:space="preserve"> </w:t>
+      </w:r>
+      <w:proofErr w:type="spellStart"/>
+      <w:r>
+        <w:rPr>
+          <w:sz w:val="24"/>
+          <w:szCs w:val="24"/>
+        </w:rPr>
+        <w:t>korisnika</w:t>
+      </w:r>
+      <w:proofErr w:type="spellEnd"/>
+      <w:r>
+        <w:rPr>
+          <w:sz w:val="24"/>
+          <w:szCs w:val="24"/>
+        </w:rPr>
+        <w:t xml:space="preserve">. </w:t>
+      </w:r>
+      <w:proofErr w:type="spellStart"/>
+      <w:r>
+        <w:rPr>
+          <w:sz w:val="24"/>
+          <w:szCs w:val="24"/>
+        </w:rPr>
+        <w:t>Sadrži</w:t>
+      </w:r>
+      <w:proofErr w:type="spellEnd"/>
+      <w:r>
+        <w:rPr>
+          <w:sz w:val="24"/>
+          <w:szCs w:val="24"/>
+        </w:rPr>
+        <w:t xml:space="preserve"> </w:t>
+      </w:r>
+      <w:proofErr w:type="spellStart"/>
+      <w:r>
+        <w:rPr>
+          <w:sz w:val="24"/>
+          <w:szCs w:val="24"/>
+        </w:rPr>
+        <w:t>svoj</w:t>
+      </w:r>
+      <w:proofErr w:type="spellEnd"/>
+      <w:r>
+        <w:rPr>
+          <w:sz w:val="24"/>
+          <w:szCs w:val="24"/>
+        </w:rPr>
+        <w:t xml:space="preserve"> ID </w:t>
+      </w:r>
+      <w:proofErr w:type="spellStart"/>
+      <w:r>
+        <w:rPr>
+          <w:sz w:val="24"/>
+          <w:szCs w:val="24"/>
+        </w:rPr>
+        <w:t>i</w:t>
+      </w:r>
+      <w:proofErr w:type="spellEnd"/>
+      <w:r>
+        <w:rPr>
+          <w:sz w:val="24"/>
+          <w:szCs w:val="24"/>
+        </w:rPr>
+        <w:t xml:space="preserve"> </w:t>
+      </w:r>
+      <w:proofErr w:type="spellStart"/>
+      <w:r>
+        <w:rPr>
+          <w:sz w:val="24"/>
+          <w:szCs w:val="24"/>
+        </w:rPr>
+        <w:t>naziv</w:t>
+      </w:r>
+      <w:proofErr w:type="spellEnd"/>
+      <w:r>
+        <w:rPr>
+          <w:sz w:val="24"/>
+          <w:szCs w:val="24"/>
+        </w:rPr>
+        <w:t xml:space="preserve">, </w:t>
+      </w:r>
+      <w:proofErr w:type="spellStart"/>
+      <w:r>
+        <w:rPr>
+          <w:sz w:val="24"/>
+          <w:szCs w:val="24"/>
+        </w:rPr>
+        <w:t>kao</w:t>
+      </w:r>
+      <w:proofErr w:type="spellEnd"/>
+      <w:r>
+        <w:rPr>
+          <w:sz w:val="24"/>
+          <w:szCs w:val="24"/>
+        </w:rPr>
+        <w:t xml:space="preserve"> </w:t>
+      </w:r>
+      <w:proofErr w:type="spellStart"/>
+      <w:r>
+        <w:rPr>
+          <w:sz w:val="24"/>
+          <w:szCs w:val="24"/>
+        </w:rPr>
+        <w:t>i</w:t>
+      </w:r>
+      <w:proofErr w:type="spellEnd"/>
+      <w:r>
+        <w:rPr>
+          <w:sz w:val="24"/>
+          <w:szCs w:val="24"/>
+        </w:rPr>
+        <w:t xml:space="preserve"> datum </w:t>
+      </w:r>
+      <w:proofErr w:type="spellStart"/>
+      <w:r>
+        <w:rPr>
+          <w:sz w:val="24"/>
+          <w:szCs w:val="24"/>
+        </w:rPr>
+        <w:t>i</w:t>
+      </w:r>
+      <w:proofErr w:type="spellEnd"/>
+      <w:r>
+        <w:rPr>
+          <w:sz w:val="24"/>
+          <w:szCs w:val="24"/>
+        </w:rPr>
+        <w:t xml:space="preserve"> </w:t>
+      </w:r>
+      <w:proofErr w:type="spellStart"/>
+      <w:r>
+        <w:rPr>
+          <w:sz w:val="24"/>
+          <w:szCs w:val="24"/>
+        </w:rPr>
+        <w:t>vreme</w:t>
+      </w:r>
+      <w:proofErr w:type="spellEnd"/>
+      <w:r>
+        <w:rPr>
+          <w:sz w:val="24"/>
+          <w:szCs w:val="24"/>
+        </w:rPr>
+        <w:t xml:space="preserve"> </w:t>
+      </w:r>
+      <w:proofErr w:type="spellStart"/>
+      <w:r>
+        <w:rPr>
+          <w:sz w:val="24"/>
+          <w:szCs w:val="24"/>
+        </w:rPr>
+        <w:t>kreiranja</w:t>
+      </w:r>
+      <w:proofErr w:type="spellEnd"/>
+      <w:r>
+        <w:rPr>
+          <w:sz w:val="24"/>
+          <w:szCs w:val="24"/>
+        </w:rPr>
+        <w:t xml:space="preserve">. </w:t>
+      </w:r>
+      <w:proofErr w:type="spellStart"/>
+      <w:r>
+        <w:rPr>
+          <w:sz w:val="24"/>
+          <w:szCs w:val="24"/>
+        </w:rPr>
+        <w:t>Cilj</w:t>
+      </w:r>
+      <w:proofErr w:type="spellEnd"/>
+      <w:r>
+        <w:rPr>
+          <w:sz w:val="24"/>
+          <w:szCs w:val="24"/>
+        </w:rPr>
+        <w:t xml:space="preserve"> </w:t>
+      </w:r>
+      <w:proofErr w:type="spellStart"/>
+      <w:r>
+        <w:rPr>
+          <w:sz w:val="24"/>
+          <w:szCs w:val="24"/>
+        </w:rPr>
+        <w:t>modela</w:t>
+      </w:r>
+      <w:proofErr w:type="spellEnd"/>
+      <w:r>
+        <w:rPr>
+          <w:sz w:val="24"/>
+          <w:szCs w:val="24"/>
+        </w:rPr>
+        <w:t xml:space="preserve"> je da se </w:t>
+      </w:r>
+      <w:proofErr w:type="spellStart"/>
+      <w:r>
+        <w:rPr>
+          <w:sz w:val="24"/>
+          <w:szCs w:val="24"/>
+        </w:rPr>
+        <w:t>korisnici</w:t>
+      </w:r>
+      <w:proofErr w:type="spellEnd"/>
+      <w:r>
+        <w:rPr>
+          <w:sz w:val="24"/>
+          <w:szCs w:val="24"/>
+        </w:rPr>
+        <w:t xml:space="preserve"> </w:t>
+      </w:r>
+      <w:proofErr w:type="spellStart"/>
+      <w:r>
+        <w:rPr>
+          <w:sz w:val="24"/>
+          <w:szCs w:val="24"/>
+        </w:rPr>
+        <w:t>okupljaju</w:t>
+      </w:r>
+      <w:proofErr w:type="spellEnd"/>
+      <w:r>
+        <w:rPr>
+          <w:sz w:val="24"/>
+          <w:szCs w:val="24"/>
+        </w:rPr>
+        <w:t xml:space="preserve"> u </w:t>
+      </w:r>
+      <w:proofErr w:type="spellStart"/>
+      <w:r>
+        <w:rPr>
+          <w:sz w:val="24"/>
+          <w:szCs w:val="24"/>
+        </w:rPr>
+        <w:t>zajednice</w:t>
+      </w:r>
+      <w:proofErr w:type="spellEnd"/>
+      <w:r>
+        <w:rPr>
+          <w:sz w:val="24"/>
+          <w:szCs w:val="24"/>
+        </w:rPr>
+        <w:t xml:space="preserve">, </w:t>
+      </w:r>
+      <w:proofErr w:type="spellStart"/>
+      <w:r>
+        <w:rPr>
+          <w:sz w:val="24"/>
+          <w:szCs w:val="24"/>
+        </w:rPr>
+        <w:t>pri</w:t>
+      </w:r>
+      <w:proofErr w:type="spellEnd"/>
+      <w:r>
+        <w:rPr>
+          <w:sz w:val="24"/>
+          <w:szCs w:val="24"/>
+        </w:rPr>
+        <w:t xml:space="preserve"> </w:t>
+      </w:r>
+      <w:proofErr w:type="spellStart"/>
+      <w:r>
+        <w:rPr>
+          <w:sz w:val="24"/>
+          <w:szCs w:val="24"/>
+        </w:rPr>
+        <w:t>čemu</w:t>
+      </w:r>
+      <w:proofErr w:type="spellEnd"/>
+      <w:r>
+        <w:rPr>
+          <w:sz w:val="24"/>
+          <w:szCs w:val="24"/>
+        </w:rPr>
+        <w:t xml:space="preserve"> je </w:t>
+      </w:r>
+      <w:proofErr w:type="spellStart"/>
+      <w:r>
+        <w:rPr>
+          <w:sz w:val="24"/>
+          <w:szCs w:val="24"/>
+        </w:rPr>
+        <w:t>svaka</w:t>
+      </w:r>
+      <w:proofErr w:type="spellEnd"/>
+      <w:r>
+        <w:rPr>
+          <w:sz w:val="24"/>
+          <w:szCs w:val="24"/>
+        </w:rPr>
+        <w:t xml:space="preserve"> </w:t>
+      </w:r>
+      <w:proofErr w:type="spellStart"/>
+      <w:r>
+        <w:rPr>
+          <w:sz w:val="24"/>
+          <w:szCs w:val="24"/>
+        </w:rPr>
+        <w:t>zajednica</w:t>
+      </w:r>
+      <w:proofErr w:type="spellEnd"/>
+      <w:r>
+        <w:rPr>
+          <w:sz w:val="24"/>
+          <w:szCs w:val="24"/>
+        </w:rPr>
+        <w:t xml:space="preserve"> </w:t>
+      </w:r>
+      <w:proofErr w:type="spellStart"/>
+      <w:r>
+        <w:rPr>
+          <w:sz w:val="24"/>
+          <w:szCs w:val="24"/>
+        </w:rPr>
+        <w:t>jednoznačno</w:t>
+      </w:r>
+      <w:proofErr w:type="spellEnd"/>
+      <w:r>
+        <w:rPr>
+          <w:sz w:val="24"/>
+          <w:szCs w:val="24"/>
+        </w:rPr>
+        <w:t xml:space="preserve"> </w:t>
+      </w:r>
+      <w:proofErr w:type="spellStart"/>
+      <w:r>
+        <w:rPr>
+          <w:sz w:val="24"/>
+          <w:szCs w:val="24"/>
+        </w:rPr>
+        <w:t>vezana</w:t>
+      </w:r>
+      <w:proofErr w:type="spellEnd"/>
+      <w:r>
+        <w:rPr>
+          <w:sz w:val="24"/>
+          <w:szCs w:val="24"/>
+        </w:rPr>
+        <w:t xml:space="preserve"> za </w:t>
+      </w:r>
+      <w:proofErr w:type="spellStart"/>
+      <w:r>
+        <w:rPr>
+          <w:sz w:val="24"/>
+          <w:szCs w:val="24"/>
+        </w:rPr>
+        <w:t>odgovarajući</w:t>
+      </w:r>
+      <w:proofErr w:type="spellEnd"/>
+      <w:r>
+        <w:rPr>
+          <w:sz w:val="24"/>
+          <w:szCs w:val="24"/>
+        </w:rPr>
+        <w:t xml:space="preserve"> </w:t>
+      </w:r>
+      <w:proofErr w:type="spellStart"/>
+      <w:r>
+        <w:rPr>
+          <w:sz w:val="24"/>
+          <w:szCs w:val="24"/>
+        </w:rPr>
+        <w:t>kalendar</w:t>
+      </w:r>
+      <w:proofErr w:type="spellEnd"/>
+      <w:r>
+        <w:rPr>
+          <w:sz w:val="24"/>
+          <w:szCs w:val="24"/>
+        </w:rPr>
+        <w:t>.</w:t>
       </w:r>
     </w:p>
     <w:p>
@@ -608,22 +1686,179 @@
         <w:rPr>
           <w:color w:val="auto"/>
         </w:rPr>
-        <w:t>Calendar- Kalendar</w:t>
-      </w:r>
-    </w:p>
-    <w:p>
-      <w:pPr>
-        <w:rPr>
-          <w:sz w:val="24"/>
-          <w:szCs w:val="24"/>
-        </w:rPr>
-      </w:pPr>
-      <w:r>
-        <w:rPr>
-          <w:sz w:val="24"/>
-          <w:szCs w:val="24"/>
-        </w:rPr>
-        <w:t xml:space="preserve">Predstavlja centralnu ulogu zajednice. Predstavlja skup dokumenata organizovanih po danima. </w:t>
+        <w:t>Calendar</w:t>
+      </w:r>
+      <w:r>
+        <w:rPr>
+          <w:color w:val="auto"/>
+        </w:rPr>
+        <w:t xml:space="preserve"> </w:t>
+      </w:r>
+      <w:r>
+        <w:rPr>
+          <w:color w:val="auto"/>
+        </w:rPr>
+        <w:t xml:space="preserve">- </w:t>
+      </w:r>
+      <w:proofErr w:type="spellStart"/>
+      <w:r>
+        <w:rPr>
+          <w:color w:val="auto"/>
+        </w:rPr>
+        <w:t>Kalendar</w:t>
+      </w:r>
+      <w:proofErr w:type="spellEnd"/>
+    </w:p>
+    <w:p>
+      <w:pPr>
+        <w:rPr>
+          <w:sz w:val="24"/>
+          <w:szCs w:val="24"/>
+        </w:rPr>
+      </w:pPr>
+      <w:proofErr w:type="spellStart"/>
+      <w:r>
+        <w:rPr>
+          <w:sz w:val="24"/>
+          <w:szCs w:val="24"/>
+        </w:rPr>
+        <w:t>Predstavlja</w:t>
+      </w:r>
+      <w:proofErr w:type="spellEnd"/>
+      <w:r>
+        <w:rPr>
+          <w:sz w:val="24"/>
+          <w:szCs w:val="24"/>
+        </w:rPr>
+        <w:t xml:space="preserve"> </w:t>
+      </w:r>
+      <w:proofErr w:type="spellStart"/>
+      <w:r>
+        <w:rPr>
+          <w:sz w:val="24"/>
+          <w:szCs w:val="24"/>
+        </w:rPr>
+        <w:t>centralnu</w:t>
+      </w:r>
+      <w:proofErr w:type="spellEnd"/>
+      <w:r>
+        <w:rPr>
+          <w:sz w:val="24"/>
+          <w:szCs w:val="24"/>
+        </w:rPr>
+        <w:t xml:space="preserve"> </w:t>
+      </w:r>
+      <w:proofErr w:type="spellStart"/>
+      <w:r>
+        <w:rPr>
+          <w:sz w:val="24"/>
+          <w:szCs w:val="24"/>
+        </w:rPr>
+        <w:t>ulogu</w:t>
+      </w:r>
+      <w:proofErr w:type="spellEnd"/>
+      <w:r>
+        <w:rPr>
+          <w:sz w:val="24"/>
+          <w:szCs w:val="24"/>
+        </w:rPr>
+        <w:t xml:space="preserve"> </w:t>
+      </w:r>
+      <w:proofErr w:type="spellStart"/>
+      <w:r>
+        <w:rPr>
+          <w:sz w:val="24"/>
+          <w:szCs w:val="24"/>
+        </w:rPr>
+        <w:t>zajednice</w:t>
+      </w:r>
+      <w:proofErr w:type="spellEnd"/>
+      <w:r>
+        <w:rPr>
+          <w:sz w:val="24"/>
+          <w:szCs w:val="24"/>
+        </w:rPr>
+        <w:t xml:space="preserve">. </w:t>
+      </w:r>
+      <w:proofErr w:type="spellStart"/>
+      <w:r>
+        <w:rPr>
+          <w:sz w:val="24"/>
+          <w:szCs w:val="24"/>
+        </w:rPr>
+        <w:t>Predstavlja</w:t>
+      </w:r>
+      <w:proofErr w:type="spellEnd"/>
+      <w:r>
+        <w:rPr>
+          <w:sz w:val="24"/>
+          <w:szCs w:val="24"/>
+        </w:rPr>
+        <w:t xml:space="preserve"> </w:t>
+      </w:r>
+      <w:proofErr w:type="spellStart"/>
+      <w:r>
+        <w:rPr>
+          <w:sz w:val="24"/>
+          <w:szCs w:val="24"/>
+        </w:rPr>
+        <w:t>skup</w:t>
+      </w:r>
+      <w:proofErr w:type="spellEnd"/>
+      <w:r>
+        <w:rPr>
+          <w:sz w:val="24"/>
+          <w:szCs w:val="24"/>
+        </w:rPr>
+        <w:t xml:space="preserve"> </w:t>
+      </w:r>
+      <w:proofErr w:type="spellStart"/>
+      <w:r>
+        <w:rPr>
+          <w:sz w:val="24"/>
+          <w:szCs w:val="24"/>
+        </w:rPr>
+        <w:t>dokumenata</w:t>
+      </w:r>
+      <w:proofErr w:type="spellEnd"/>
+      <w:r>
+        <w:rPr>
+          <w:sz w:val="24"/>
+          <w:szCs w:val="24"/>
+        </w:rPr>
+        <w:t xml:space="preserve"> </w:t>
+      </w:r>
+      <w:proofErr w:type="spellStart"/>
+      <w:r>
+        <w:rPr>
+          <w:sz w:val="24"/>
+          <w:szCs w:val="24"/>
+        </w:rPr>
+        <w:t>organizovanih</w:t>
+      </w:r>
+      <w:proofErr w:type="spellEnd"/>
+      <w:r>
+        <w:rPr>
+          <w:sz w:val="24"/>
+          <w:szCs w:val="24"/>
+        </w:rPr>
+        <w:t xml:space="preserve"> po </w:t>
+      </w:r>
+      <w:proofErr w:type="spellStart"/>
+      <w:r>
+        <w:rPr>
+          <w:sz w:val="24"/>
+          <w:szCs w:val="24"/>
+        </w:rPr>
+        <w:t>danima</w:t>
+      </w:r>
+      <w:proofErr w:type="spellEnd"/>
+      <w:r>
+        <w:rPr>
+          <w:sz w:val="24"/>
+          <w:szCs w:val="24"/>
+        </w:rPr>
+        <w:t xml:space="preserve">. </w:t>
       </w:r>
     </w:p>
     <w:p>
@@ -637,22 +1872,282 @@
         <w:rPr>
           <w:color w:val="auto"/>
         </w:rPr>
-        <w:t>Document- Dokument</w:t>
-      </w:r>
-    </w:p>
-    <w:p>
-      <w:pPr>
-        <w:rPr>
-          <w:sz w:val="24"/>
-          <w:szCs w:val="24"/>
-        </w:rPr>
-      </w:pPr>
-      <w:r>
-        <w:rPr>
-          <w:sz w:val="24"/>
-          <w:szCs w:val="24"/>
-        </w:rPr>
-        <w:t xml:space="preserve">Vezan je za jedan dan u kalendaru. </w:t>
+        <w:t>Document</w:t>
+      </w:r>
+      <w:r>
+        <w:rPr>
+          <w:color w:val="auto"/>
+        </w:rPr>
+        <w:t xml:space="preserve"> </w:t>
+      </w:r>
+      <w:r>
+        <w:rPr>
+          <w:color w:val="auto"/>
+        </w:rPr>
+        <w:t xml:space="preserve">- </w:t>
+      </w:r>
+      <w:proofErr w:type="spellStart"/>
+      <w:r>
+        <w:rPr>
+          <w:color w:val="auto"/>
+        </w:rPr>
+        <w:t>Dokument</w:t>
+      </w:r>
+      <w:proofErr w:type="spellEnd"/>
+    </w:p>
+    <w:p>
+      <w:pPr>
+        <w:rPr>
+          <w:sz w:val="24"/>
+          <w:szCs w:val="24"/>
+        </w:rPr>
+      </w:pPr>
+      <w:proofErr w:type="spellStart"/>
+      <w:r>
+        <w:rPr>
+          <w:sz w:val="24"/>
+          <w:szCs w:val="24"/>
+        </w:rPr>
+        <w:t>Vezan</w:t>
+      </w:r>
+      <w:proofErr w:type="spellEnd"/>
+      <w:r>
+        <w:rPr>
+          <w:sz w:val="24"/>
+          <w:szCs w:val="24"/>
+        </w:rPr>
+        <w:t xml:space="preserve"> je za </w:t>
+      </w:r>
+      <w:proofErr w:type="spellStart"/>
+      <w:r>
+        <w:rPr>
+          <w:sz w:val="24"/>
+          <w:szCs w:val="24"/>
+        </w:rPr>
+        <w:t>jedan</w:t>
+      </w:r>
+      <w:proofErr w:type="spellEnd"/>
+      <w:r>
+        <w:rPr>
+          <w:sz w:val="24"/>
+          <w:szCs w:val="24"/>
+        </w:rPr>
+        <w:t xml:space="preserve"> dan u </w:t>
+      </w:r>
+      <w:proofErr w:type="spellStart"/>
+      <w:r>
+        <w:rPr>
+          <w:sz w:val="24"/>
+          <w:szCs w:val="24"/>
+        </w:rPr>
+        <w:t>kalendaru</w:t>
+      </w:r>
+      <w:proofErr w:type="spellEnd"/>
+      <w:r>
+        <w:rPr>
+          <w:sz w:val="24"/>
+          <w:szCs w:val="24"/>
+        </w:rPr>
+        <w:t xml:space="preserve">, </w:t>
+      </w:r>
+      <w:proofErr w:type="spellStart"/>
+      <w:r>
+        <w:rPr>
+          <w:sz w:val="24"/>
+          <w:szCs w:val="24"/>
+        </w:rPr>
+        <w:t>može</w:t>
+      </w:r>
+      <w:proofErr w:type="spellEnd"/>
+      <w:r>
+        <w:rPr>
+          <w:sz w:val="24"/>
+          <w:szCs w:val="24"/>
+        </w:rPr>
+        <w:t xml:space="preserve"> </w:t>
+      </w:r>
+      <w:proofErr w:type="spellStart"/>
+      <w:r>
+        <w:rPr>
+          <w:sz w:val="24"/>
+          <w:szCs w:val="24"/>
+        </w:rPr>
+        <w:t>biti</w:t>
+      </w:r>
+      <w:proofErr w:type="spellEnd"/>
+      <w:r>
+        <w:rPr>
+          <w:sz w:val="24"/>
+          <w:szCs w:val="24"/>
+        </w:rPr>
+        <w:t xml:space="preserve"> </w:t>
+      </w:r>
+      <w:proofErr w:type="spellStart"/>
+      <w:r>
+        <w:rPr>
+          <w:sz w:val="24"/>
+          <w:szCs w:val="24"/>
+        </w:rPr>
+        <w:t>različitog</w:t>
+      </w:r>
+      <w:proofErr w:type="spellEnd"/>
+      <w:r>
+        <w:rPr>
+          <w:sz w:val="24"/>
+          <w:szCs w:val="24"/>
+        </w:rPr>
+        <w:t xml:space="preserve"> </w:t>
+      </w:r>
+      <w:proofErr w:type="spellStart"/>
+      <w:r>
+        <w:rPr>
+          <w:sz w:val="24"/>
+          <w:szCs w:val="24"/>
+        </w:rPr>
+        <w:t>tipa</w:t>
+      </w:r>
+      <w:proofErr w:type="spellEnd"/>
+      <w:r>
+        <w:rPr>
+          <w:sz w:val="24"/>
+          <w:szCs w:val="24"/>
+        </w:rPr>
+        <w:t xml:space="preserve">. Sam </w:t>
+      </w:r>
+      <w:proofErr w:type="spellStart"/>
+      <w:r>
+        <w:rPr>
+          <w:sz w:val="24"/>
+          <w:szCs w:val="24"/>
+        </w:rPr>
+        <w:t>fajl</w:t>
+      </w:r>
+      <w:proofErr w:type="spellEnd"/>
+      <w:r>
+        <w:rPr>
+          <w:sz w:val="24"/>
+          <w:szCs w:val="24"/>
+        </w:rPr>
+        <w:t xml:space="preserve"> </w:t>
+      </w:r>
+      <w:proofErr w:type="spellStart"/>
+      <w:r>
+        <w:rPr>
+          <w:sz w:val="24"/>
+          <w:szCs w:val="24"/>
+        </w:rPr>
+        <w:t>biće</w:t>
+      </w:r>
+      <w:proofErr w:type="spellEnd"/>
+      <w:r>
+        <w:rPr>
+          <w:sz w:val="24"/>
+          <w:szCs w:val="24"/>
+        </w:rPr>
+        <w:t xml:space="preserve"> </w:t>
+      </w:r>
+      <w:proofErr w:type="spellStart"/>
+      <w:r>
+        <w:rPr>
+          <w:sz w:val="24"/>
+          <w:szCs w:val="24"/>
+        </w:rPr>
+        <w:t>skladišten</w:t>
+      </w:r>
+      <w:proofErr w:type="spellEnd"/>
+      <w:r>
+        <w:rPr>
+          <w:sz w:val="24"/>
+          <w:szCs w:val="24"/>
+        </w:rPr>
+        <w:t xml:space="preserve"> u </w:t>
+      </w:r>
+      <w:r>
+        <w:rPr>
+          <w:i/>
+          <w:iCs/>
+          <w:sz w:val="24"/>
+          <w:szCs w:val="24"/>
+        </w:rPr>
+        <w:t>file system</w:t>
+      </w:r>
+      <w:r>
+        <w:rPr>
+          <w:sz w:val="24"/>
+          <w:szCs w:val="24"/>
+        </w:rPr>
+        <w:t xml:space="preserve">-u </w:t>
+      </w:r>
+      <w:proofErr w:type="spellStart"/>
+      <w:r>
+        <w:rPr>
+          <w:sz w:val="24"/>
+          <w:szCs w:val="24"/>
+        </w:rPr>
+        <w:t>zbog</w:t>
+      </w:r>
+      <w:proofErr w:type="spellEnd"/>
+      <w:r>
+        <w:rPr>
+          <w:sz w:val="24"/>
+          <w:szCs w:val="24"/>
+        </w:rPr>
+        <w:t xml:space="preserve"> </w:t>
+      </w:r>
+      <w:proofErr w:type="spellStart"/>
+      <w:r>
+        <w:rPr>
+          <w:sz w:val="24"/>
+          <w:szCs w:val="24"/>
+        </w:rPr>
+        <w:t>izbegavanja</w:t>
+      </w:r>
+      <w:proofErr w:type="spellEnd"/>
+      <w:r>
+        <w:rPr>
+          <w:sz w:val="24"/>
+          <w:szCs w:val="24"/>
+        </w:rPr>
+        <w:t xml:space="preserve"> </w:t>
+      </w:r>
+      <w:proofErr w:type="spellStart"/>
+      <w:r>
+        <w:rPr>
+          <w:sz w:val="24"/>
+          <w:szCs w:val="24"/>
+        </w:rPr>
+        <w:t>opterećivanja</w:t>
+      </w:r>
+      <w:proofErr w:type="spellEnd"/>
+      <w:r>
+        <w:rPr>
+          <w:sz w:val="24"/>
+          <w:szCs w:val="24"/>
+        </w:rPr>
+        <w:t xml:space="preserve"> </w:t>
+      </w:r>
+      <w:proofErr w:type="spellStart"/>
+      <w:r>
+        <w:rPr>
+          <w:sz w:val="24"/>
+          <w:szCs w:val="24"/>
+        </w:rPr>
+        <w:t>baze</w:t>
+      </w:r>
+      <w:proofErr w:type="spellEnd"/>
+      <w:r>
+        <w:rPr>
+          <w:sz w:val="24"/>
+          <w:szCs w:val="24"/>
+        </w:rPr>
+        <w:t>.</w:t>
+      </w:r>
+      <w:r>
+        <w:rPr>
+          <w:sz w:val="24"/>
+          <w:szCs w:val="24"/>
+        </w:rPr>
+        <w:t xml:space="preserve"> </w:t>
       </w:r>
     </w:p>
     <w:p>
@@ -666,7 +2161,44 @@
         <w:rPr>
           <w:color w:val="auto"/>
         </w:rPr>
-        <w:t>Event- Događaj</w:t>
+        <w:t>Event</w:t>
+      </w:r>
+      <w:r>
+        <w:rPr>
+          <w:color w:val="auto"/>
+        </w:rPr>
+        <w:t xml:space="preserve"> –</w:t>
+      </w:r>
+      <w:r>
+        <w:rPr>
+          <w:color w:val="auto"/>
+        </w:rPr>
+        <w:t xml:space="preserve"> </w:t>
+      </w:r>
+      <w:proofErr w:type="spellStart"/>
+      <w:r>
+        <w:rPr>
+          <w:color w:val="auto"/>
+        </w:rPr>
+        <w:t>Događaj</w:t>
+      </w:r>
+      <w:proofErr w:type="spellEnd"/>
+    </w:p>
+    <w:p>
+      <w:pPr>
+        <w:rPr>
+          <w:sz w:val="24"/>
+          <w:szCs w:val="24"/>
+          <w:lang w:val="sr-Latn-RS"/>
+        </w:rPr>
+      </w:pPr>
+      <w:r>
+        <w:rPr>
+          <w:sz w:val="24"/>
+          <w:szCs w:val="24"/>
+          <w:lang w:val="sr-Latn-RS"/>
+        </w:rPr>
+        <w:t>Događaji predstavljaju niz dana koji su po nečemu karakteristični i mogu biti izdvojeni u prikazu kalendara.</w:t>
       </w:r>
     </w:p>
     <w:p>
@@ -680,7 +2212,195 @@
         <w:rPr>
           <w:color w:val="auto"/>
         </w:rPr>
-        <w:t>Comment- Komentar</w:t>
+        <w:t>Comment</w:t>
+      </w:r>
+      <w:r>
+        <w:rPr>
+          <w:color w:val="auto"/>
+        </w:rPr>
+        <w:t xml:space="preserve"> –</w:t>
+      </w:r>
+      <w:r>
+        <w:rPr>
+          <w:color w:val="auto"/>
+        </w:rPr>
+        <w:t xml:space="preserve"> </w:t>
+      </w:r>
+      <w:proofErr w:type="spellStart"/>
+      <w:r>
+        <w:rPr>
+          <w:color w:val="auto"/>
+        </w:rPr>
+        <w:t>Komentar</w:t>
+      </w:r>
+      <w:proofErr w:type="spellEnd"/>
+    </w:p>
+    <w:p>
+      <w:pPr>
+        <w:rPr>
+          <w:sz w:val="24"/>
+          <w:szCs w:val="24"/>
+        </w:rPr>
+      </w:pPr>
+      <w:proofErr w:type="spellStart"/>
+      <w:r>
+        <w:rPr>
+          <w:sz w:val="24"/>
+          <w:szCs w:val="24"/>
+        </w:rPr>
+        <w:t>Komentari</w:t>
+      </w:r>
+      <w:proofErr w:type="spellEnd"/>
+      <w:r>
+        <w:rPr>
+          <w:sz w:val="24"/>
+          <w:szCs w:val="24"/>
+        </w:rPr>
+        <w:t xml:space="preserve"> </w:t>
+      </w:r>
+      <w:proofErr w:type="spellStart"/>
+      <w:r>
+        <w:rPr>
+          <w:sz w:val="24"/>
+          <w:szCs w:val="24"/>
+        </w:rPr>
+        <w:t>koje</w:t>
+      </w:r>
+      <w:proofErr w:type="spellEnd"/>
+      <w:r>
+        <w:rPr>
+          <w:sz w:val="24"/>
+          <w:szCs w:val="24"/>
+        </w:rPr>
+        <w:t xml:space="preserve"> </w:t>
+      </w:r>
+      <w:proofErr w:type="spellStart"/>
+      <w:r>
+        <w:rPr>
+          <w:sz w:val="24"/>
+          <w:szCs w:val="24"/>
+        </w:rPr>
+        <w:t>korisnici</w:t>
+      </w:r>
+      <w:proofErr w:type="spellEnd"/>
+      <w:r>
+        <w:rPr>
+          <w:sz w:val="24"/>
+          <w:szCs w:val="24"/>
+        </w:rPr>
+        <w:t xml:space="preserve"> </w:t>
+      </w:r>
+      <w:proofErr w:type="spellStart"/>
+      <w:r>
+        <w:rPr>
+          <w:sz w:val="24"/>
+          <w:szCs w:val="24"/>
+        </w:rPr>
+        <w:t>mogu</w:t>
+      </w:r>
+      <w:proofErr w:type="spellEnd"/>
+      <w:r>
+        <w:rPr>
+          <w:sz w:val="24"/>
+          <w:szCs w:val="24"/>
+        </w:rPr>
+        <w:t xml:space="preserve"> da </w:t>
+      </w:r>
+      <w:proofErr w:type="spellStart"/>
+      <w:r>
+        <w:rPr>
+          <w:sz w:val="24"/>
+          <w:szCs w:val="24"/>
+        </w:rPr>
+        <w:t>ostavljaju</w:t>
+      </w:r>
+      <w:proofErr w:type="spellEnd"/>
+      <w:r>
+        <w:rPr>
+          <w:sz w:val="24"/>
+          <w:szCs w:val="24"/>
+        </w:rPr>
+        <w:t xml:space="preserve"> </w:t>
+      </w:r>
+      <w:proofErr w:type="spellStart"/>
+      <w:r>
+        <w:rPr>
+          <w:sz w:val="24"/>
+          <w:szCs w:val="24"/>
+        </w:rPr>
+        <w:t>na</w:t>
+      </w:r>
+      <w:proofErr w:type="spellEnd"/>
+      <w:r>
+        <w:rPr>
+          <w:sz w:val="24"/>
+          <w:szCs w:val="24"/>
+        </w:rPr>
+        <w:t xml:space="preserve"> document, u </w:t>
+      </w:r>
+      <w:proofErr w:type="spellStart"/>
+      <w:r>
+        <w:rPr>
+          <w:sz w:val="24"/>
+          <w:szCs w:val="24"/>
+        </w:rPr>
+        <w:t>toku</w:t>
+      </w:r>
+      <w:proofErr w:type="spellEnd"/>
+      <w:r>
+        <w:rPr>
+          <w:sz w:val="24"/>
+          <w:szCs w:val="24"/>
+        </w:rPr>
+        <w:t xml:space="preserve"> </w:t>
+      </w:r>
+      <w:proofErr w:type="spellStart"/>
+      <w:r>
+        <w:rPr>
+          <w:sz w:val="24"/>
+          <w:szCs w:val="24"/>
+        </w:rPr>
+        <w:t>rada</w:t>
+      </w:r>
+      <w:proofErr w:type="spellEnd"/>
+      <w:r>
+        <w:rPr>
+          <w:sz w:val="24"/>
+          <w:szCs w:val="24"/>
+        </w:rPr>
+        <w:t xml:space="preserve"> </w:t>
+      </w:r>
+      <w:proofErr w:type="spellStart"/>
+      <w:r>
+        <w:rPr>
+          <w:sz w:val="24"/>
+          <w:szCs w:val="24"/>
+        </w:rPr>
+        <w:t>ili</w:t>
+      </w:r>
+      <w:proofErr w:type="spellEnd"/>
+      <w:r>
+        <w:rPr>
+          <w:sz w:val="24"/>
+          <w:szCs w:val="24"/>
+        </w:rPr>
+        <w:t xml:space="preserve"> </w:t>
+      </w:r>
+      <w:proofErr w:type="spellStart"/>
+      <w:r>
+        <w:rPr>
+          <w:sz w:val="24"/>
+          <w:szCs w:val="24"/>
+        </w:rPr>
+        <w:t>naknadno</w:t>
+      </w:r>
+      <w:proofErr w:type="spellEnd"/>
+      <w:r>
+        <w:rPr>
+          <w:sz w:val="24"/>
+          <w:szCs w:val="24"/>
+        </w:rPr>
+        <w:t>.</w:t>
       </w:r>
     </w:p>
     <w:p>
@@ -694,7 +2414,162 @@
         <w:rPr>
           <w:color w:val="auto"/>
         </w:rPr>
-        <w:t xml:space="preserve">Notification- Obaveštenje </w:t>
+        <w:t>Notification</w:t>
+      </w:r>
+      <w:r>
+        <w:rPr>
+          <w:color w:val="auto"/>
+        </w:rPr>
+        <w:t xml:space="preserve"> </w:t>
+      </w:r>
+      <w:r>
+        <w:rPr>
+          <w:color w:val="auto"/>
+        </w:rPr>
+        <w:t xml:space="preserve">- </w:t>
+      </w:r>
+      <w:proofErr w:type="spellStart"/>
+      <w:r>
+        <w:rPr>
+          <w:color w:val="auto"/>
+        </w:rPr>
+        <w:t>Obaveštenje</w:t>
+      </w:r>
+      <w:proofErr w:type="spellEnd"/>
+      <w:r>
+        <w:rPr>
+          <w:color w:val="auto"/>
+        </w:rPr>
+        <w:t xml:space="preserve"> </w:t>
+      </w:r>
+    </w:p>
+    <w:p>
+      <w:pPr>
+        <w:rPr>
+          <w:sz w:val="24"/>
+          <w:szCs w:val="24"/>
+        </w:rPr>
+      </w:pPr>
+      <w:r>
+        <w:rPr>
+          <w:i/>
+          <w:iCs/>
+          <w:sz w:val="24"/>
+          <w:szCs w:val="24"/>
+        </w:rPr>
+        <w:t xml:space="preserve">Real-time </w:t>
+      </w:r>
+      <w:proofErr w:type="spellStart"/>
+      <w:r>
+        <w:rPr>
+          <w:sz w:val="24"/>
+          <w:szCs w:val="24"/>
+        </w:rPr>
+        <w:t>obaveštenje</w:t>
+      </w:r>
+      <w:proofErr w:type="spellEnd"/>
+      <w:r>
+        <w:rPr>
+          <w:sz w:val="24"/>
+          <w:szCs w:val="24"/>
+        </w:rPr>
+        <w:t xml:space="preserve"> za </w:t>
+      </w:r>
+      <w:proofErr w:type="spellStart"/>
+      <w:r>
+        <w:rPr>
+          <w:sz w:val="24"/>
+          <w:szCs w:val="24"/>
+        </w:rPr>
+        <w:t>izmene</w:t>
+      </w:r>
+      <w:proofErr w:type="spellEnd"/>
+      <w:r>
+        <w:rPr>
+          <w:sz w:val="24"/>
+          <w:szCs w:val="24"/>
+        </w:rPr>
+        <w:t xml:space="preserve"> </w:t>
+      </w:r>
+      <w:proofErr w:type="spellStart"/>
+      <w:r>
+        <w:rPr>
+          <w:sz w:val="24"/>
+          <w:szCs w:val="24"/>
+        </w:rPr>
+        <w:t>na</w:t>
+      </w:r>
+      <w:proofErr w:type="spellEnd"/>
+      <w:r>
+        <w:rPr>
+          <w:sz w:val="24"/>
+          <w:szCs w:val="24"/>
+        </w:rPr>
+        <w:t xml:space="preserve"> </w:t>
+      </w:r>
+      <w:proofErr w:type="spellStart"/>
+      <w:r>
+        <w:rPr>
+          <w:sz w:val="24"/>
+          <w:szCs w:val="24"/>
+        </w:rPr>
+        <w:t>dokumentu</w:t>
+      </w:r>
+      <w:proofErr w:type="spellEnd"/>
+      <w:r>
+        <w:rPr>
+          <w:sz w:val="24"/>
+          <w:szCs w:val="24"/>
+        </w:rPr>
+        <w:t xml:space="preserve"> </w:t>
+      </w:r>
+      <w:proofErr w:type="spellStart"/>
+      <w:r>
+        <w:rPr>
+          <w:sz w:val="24"/>
+          <w:szCs w:val="24"/>
+        </w:rPr>
+        <w:t>na</w:t>
+      </w:r>
+      <w:proofErr w:type="spellEnd"/>
+      <w:r>
+        <w:rPr>
+          <w:sz w:val="24"/>
+          <w:szCs w:val="24"/>
+        </w:rPr>
+        <w:t xml:space="preserve"> koji je </w:t>
+      </w:r>
+      <w:proofErr w:type="spellStart"/>
+      <w:r>
+        <w:rPr>
+          <w:sz w:val="24"/>
+          <w:szCs w:val="24"/>
+        </w:rPr>
+        <w:t>korisnik</w:t>
+      </w:r>
+      <w:proofErr w:type="spellEnd"/>
+      <w:r>
+        <w:rPr>
+          <w:sz w:val="24"/>
+          <w:szCs w:val="24"/>
+        </w:rPr>
+        <w:t xml:space="preserve"> </w:t>
+      </w:r>
+      <w:proofErr w:type="spellStart"/>
+      <w:r>
+        <w:rPr>
+          <w:sz w:val="24"/>
+          <w:szCs w:val="24"/>
+        </w:rPr>
+        <w:t>pretplaćen</w:t>
+      </w:r>
+      <w:proofErr w:type="spellEnd"/>
+      <w:r>
+        <w:rPr>
+          <w:sz w:val="24"/>
+          <w:szCs w:val="24"/>
+        </w:rPr>
+        <w:t>.</w:t>
       </w:r>
     </w:p>
     <w:p>
@@ -708,7 +2583,115 @@
         <w:rPr>
           <w:color w:val="auto"/>
         </w:rPr>
-        <w:t>Message- Poruka</w:t>
+        <w:t>Message</w:t>
+      </w:r>
+      <w:r>
+        <w:rPr>
+          <w:color w:val="auto"/>
+        </w:rPr>
+        <w:t xml:space="preserve"> –</w:t>
+      </w:r>
+      <w:r>
+        <w:rPr>
+          <w:color w:val="auto"/>
+        </w:rPr>
+        <w:t xml:space="preserve"> </w:t>
+      </w:r>
+      <w:proofErr w:type="spellStart"/>
+      <w:r>
+        <w:rPr>
+          <w:color w:val="auto"/>
+        </w:rPr>
+        <w:t>Poruka</w:t>
+      </w:r>
+      <w:proofErr w:type="spellEnd"/>
+    </w:p>
+    <w:p>
+      <w:pPr>
+        <w:rPr>
+          <w:sz w:val="24"/>
+          <w:szCs w:val="24"/>
+        </w:rPr>
+      </w:pPr>
+      <w:proofErr w:type="spellStart"/>
+      <w:r>
+        <w:rPr>
+          <w:sz w:val="24"/>
+          <w:szCs w:val="24"/>
+        </w:rPr>
+        <w:t>Poruke</w:t>
+      </w:r>
+      <w:proofErr w:type="spellEnd"/>
+      <w:r>
+        <w:rPr>
+          <w:sz w:val="24"/>
+          <w:szCs w:val="24"/>
+        </w:rPr>
+        <w:t xml:space="preserve"> </w:t>
+      </w:r>
+      <w:proofErr w:type="spellStart"/>
+      <w:r>
+        <w:rPr>
+          <w:sz w:val="24"/>
+          <w:szCs w:val="24"/>
+        </w:rPr>
+        <w:t>grupnog</w:t>
+      </w:r>
+      <w:proofErr w:type="spellEnd"/>
+      <w:r>
+        <w:rPr>
+          <w:sz w:val="24"/>
+          <w:szCs w:val="24"/>
+        </w:rPr>
+        <w:t xml:space="preserve"> </w:t>
+      </w:r>
+      <w:proofErr w:type="spellStart"/>
+      <w:r>
+        <w:rPr>
+          <w:sz w:val="24"/>
+          <w:szCs w:val="24"/>
+        </w:rPr>
+        <w:t>dopisivanja</w:t>
+      </w:r>
+      <w:proofErr w:type="spellEnd"/>
+      <w:r>
+        <w:rPr>
+          <w:sz w:val="24"/>
+          <w:szCs w:val="24"/>
+        </w:rPr>
+        <w:t xml:space="preserve"> u </w:t>
+      </w:r>
+      <w:proofErr w:type="spellStart"/>
+      <w:r>
+        <w:rPr>
+          <w:sz w:val="24"/>
+          <w:szCs w:val="24"/>
+        </w:rPr>
+        <w:t>okviru</w:t>
+      </w:r>
+      <w:proofErr w:type="spellEnd"/>
+      <w:r>
+        <w:rPr>
+          <w:sz w:val="24"/>
+          <w:szCs w:val="24"/>
+        </w:rPr>
+        <w:t xml:space="preserve"> </w:t>
+      </w:r>
+      <w:proofErr w:type="spellStart"/>
+      <w:r>
+        <w:rPr>
+          <w:sz w:val="24"/>
+          <w:szCs w:val="24"/>
+        </w:rPr>
+        <w:t>zajednice</w:t>
+      </w:r>
+      <w:proofErr w:type="spellEnd"/>
+      <w:r>
+        <w:rPr>
+          <w:sz w:val="24"/>
+          <w:szCs w:val="24"/>
+        </w:rPr>
+        <w:t>.</w:t>
       </w:r>
     </w:p>
     <w:p>
@@ -722,8 +2705,16 @@
         <w:rPr>
           <w:color w:val="auto"/>
         </w:rPr>
-        <w:t>Model perzistencije</w:t>
-      </w:r>
+        <w:t xml:space="preserve">Model </w:t>
+      </w:r>
+      <w:proofErr w:type="spellStart"/>
+      <w:r>
+        <w:rPr>
+          <w:color w:val="auto"/>
+        </w:rPr>
+        <w:t>perzistencije</w:t>
+      </w:r>
+      <w:proofErr w:type="spellEnd"/>
     </w:p>
     <w:p/>
     <w:p>
@@ -733,34 +2724,92 @@
           <w:color w:val="auto"/>
         </w:rPr>
       </w:pPr>
-      <w:r>
-        <w:rPr>
-          <w:color w:val="auto"/>
-        </w:rPr>
-        <w:t>Dijagram entiteta</w:t>
-      </w:r>
-    </w:p>
-    <w:p>
-      <w:pPr>
-        <w:rPr>
-          <w:sz w:val="24"/>
-          <w:szCs w:val="24"/>
-        </w:rPr>
-      </w:pPr>
-      <w:r>
-        <w:rPr>
-          <w:sz w:val="24"/>
-          <w:szCs w:val="24"/>
-        </w:rPr>
-        <w:t>Dati UML dija</w:t>
-      </w:r>
-      <w:r>
-        <w:rPr>
-          <w:sz w:val="24"/>
-          <w:szCs w:val="24"/>
-        </w:rPr>
-        <w:t xml:space="preserve">gram predstavlja </w:t>
-      </w:r>
+      <w:proofErr w:type="spellStart"/>
+      <w:r>
+        <w:rPr>
+          <w:color w:val="auto"/>
+        </w:rPr>
+        <w:t>Dijagram</w:t>
+      </w:r>
+      <w:proofErr w:type="spellEnd"/>
+      <w:r>
+        <w:rPr>
+          <w:color w:val="auto"/>
+        </w:rPr>
+        <w:t xml:space="preserve"> </w:t>
+      </w:r>
+      <w:proofErr w:type="spellStart"/>
+      <w:r>
+        <w:rPr>
+          <w:color w:val="auto"/>
+        </w:rPr>
+        <w:t>entiteta</w:t>
+      </w:r>
+      <w:proofErr w:type="spellEnd"/>
+    </w:p>
+    <w:p>
+      <w:pPr>
+        <w:rPr>
+          <w:sz w:val="24"/>
+          <w:szCs w:val="24"/>
+        </w:rPr>
+      </w:pPr>
+      <w:proofErr w:type="spellStart"/>
+      <w:r>
+        <w:rPr>
+          <w:sz w:val="24"/>
+          <w:szCs w:val="24"/>
+        </w:rPr>
+        <w:t>Dati</w:t>
+      </w:r>
+      <w:proofErr w:type="spellEnd"/>
+      <w:r>
+        <w:rPr>
+          <w:sz w:val="24"/>
+          <w:szCs w:val="24"/>
+        </w:rPr>
+        <w:t xml:space="preserve"> UML </w:t>
+      </w:r>
+      <w:proofErr w:type="spellStart"/>
+      <w:r>
+        <w:rPr>
+          <w:sz w:val="24"/>
+          <w:szCs w:val="24"/>
+        </w:rPr>
+        <w:t>dija</w:t>
+      </w:r>
+      <w:r>
+        <w:rPr>
+          <w:sz w:val="24"/>
+          <w:szCs w:val="24"/>
+        </w:rPr>
+        <w:t>gram</w:t>
+      </w:r>
+      <w:proofErr w:type="spellEnd"/>
+      <w:r>
+        <w:rPr>
+          <w:sz w:val="24"/>
+          <w:szCs w:val="24"/>
+        </w:rPr>
+        <w:t xml:space="preserve"> </w:t>
+      </w:r>
+      <w:proofErr w:type="spellStart"/>
+      <w:r>
+        <w:rPr>
+          <w:sz w:val="24"/>
+          <w:szCs w:val="24"/>
+        </w:rPr>
+        <w:t>predstavlja</w:t>
+      </w:r>
+      <w:proofErr w:type="spellEnd"/>
+      <w:r>
+        <w:rPr>
+          <w:sz w:val="24"/>
+          <w:szCs w:val="24"/>
+        </w:rPr>
+        <w:t xml:space="preserve"> </w:t>
+      </w:r>
+      <w:proofErr w:type="spellStart"/>
       <w:r>
         <w:rPr>
           <w:sz w:val="24"/>
@@ -768,12 +2817,29 @@
         </w:rPr>
         <w:t>entitete</w:t>
       </w:r>
-      <w:r>
-        <w:rPr>
-          <w:sz w:val="24"/>
-          <w:szCs w:val="24"/>
-        </w:rPr>
-        <w:t xml:space="preserve"> sistema Event Driven.</w:t>
+      <w:proofErr w:type="spellEnd"/>
+      <w:r>
+        <w:rPr>
+          <w:sz w:val="24"/>
+          <w:szCs w:val="24"/>
+        </w:rPr>
+        <w:t xml:space="preserve"> </w:t>
+      </w:r>
+      <w:proofErr w:type="spellStart"/>
+      <w:r>
+        <w:rPr>
+          <w:sz w:val="24"/>
+          <w:szCs w:val="24"/>
+        </w:rPr>
+        <w:t>sistema</w:t>
+      </w:r>
+      <w:proofErr w:type="spellEnd"/>
+      <w:r>
+        <w:rPr>
+          <w:sz w:val="24"/>
+          <w:szCs w:val="24"/>
+        </w:rPr>
+        <w:t xml:space="preserve"> Event Driven.</w:t>
       </w:r>
     </w:p>
     <w:p>
@@ -916,33 +2982,19 @@
           <w:color w:val="auto"/>
         </w:rPr>
       </w:pPr>
+      <w:proofErr w:type="spellStart"/>
       <w:r>
         <w:rPr>
           <w:color w:val="auto"/>
         </w:rPr>
         <w:t>Entiteti</w:t>
       </w:r>
-      <w:r>
-        <w:rPr>
-          <w:color w:val="auto"/>
-        </w:rPr>
-        <w:t xml:space="preserve"> -</w:t>
-      </w:r>
-      <w:r>
-        <w:rPr>
-          <w:b/>
-          <w:bCs/>
-          <w:color w:val="auto"/>
-        </w:rPr>
-        <w:t>nakon mapiranja, ako nesto fali doda</w:t>
-      </w:r>
-      <w:r>
-        <w:rPr>
-          <w:b/>
-          <w:bCs/>
-          <w:color w:val="auto"/>
-        </w:rPr>
-        <w:t>jte</w:t>
+      <w:proofErr w:type="spellEnd"/>
+      <w:r>
+        <w:rPr>
+          <w:color w:val="auto"/>
+        </w:rPr>
+        <w:t xml:space="preserve"> </w:t>
       </w:r>
     </w:p>
     <w:p>
@@ -956,7 +3008,68 @@
         <w:rPr>
           <w:color w:val="auto"/>
         </w:rPr>
-        <w:t>User- Korisnik</w:t>
+        <w:t xml:space="preserve">User- </w:t>
+      </w:r>
+      <w:proofErr w:type="spellStart"/>
+      <w:r>
+        <w:rPr>
+          <w:color w:val="auto"/>
+        </w:rPr>
+        <w:t>Korisnik</w:t>
+      </w:r>
+      <w:proofErr w:type="spellEnd"/>
+    </w:p>
+    <w:p>
+      <w:pPr>
+        <w:rPr>
+          <w:lang w:val="sr-Latn-RS"/>
+        </w:rPr>
+      </w:pPr>
+      <w:proofErr w:type="spellStart"/>
+      <w:r>
+        <w:t>Entitet</w:t>
+      </w:r>
+      <w:proofErr w:type="spellEnd"/>
+      <w:r>
+        <w:t xml:space="preserve"> koji </w:t>
+      </w:r>
+      <w:proofErr w:type="spellStart"/>
+      <w:r>
+        <w:t>predstavlja</w:t>
+      </w:r>
+      <w:proofErr w:type="spellEnd"/>
+      <w:r>
+        <w:t xml:space="preserve"> </w:t>
+      </w:r>
+      <w:proofErr w:type="spellStart"/>
+      <w:r>
+        <w:t>krajnjeg</w:t>
+      </w:r>
+      <w:proofErr w:type="spellEnd"/>
+      <w:r>
+        <w:t xml:space="preserve"> </w:t>
+      </w:r>
+      <w:proofErr w:type="spellStart"/>
+      <w:r>
+        <w:t>korisnika</w:t>
+      </w:r>
+      <w:proofErr w:type="spellEnd"/>
+      <w:r>
+        <w:t xml:space="preserve"> </w:t>
+      </w:r>
+      <w:proofErr w:type="spellStart"/>
+      <w:r>
+        <w:t>sistema</w:t>
+      </w:r>
+      <w:proofErr w:type="spellEnd"/>
+      <w:r>
+        <w:t>.</w:t>
+      </w:r>
+      <w:r>
+        <w:rPr>
+          <w:lang w:val="sr-Latn-RS"/>
+        </w:rPr>
+        <w:t xml:space="preserve"> Pamte se osnovni podaci i dodeljuje mu se celobrojni ID kao primarni ključ.</w:t>
       </w:r>
     </w:p>
     <w:p>
@@ -970,7 +3083,105 @@
         <w:rPr>
           <w:color w:val="auto"/>
         </w:rPr>
-        <w:t>Community- Zajednica</w:t>
+        <w:t xml:space="preserve">Community- </w:t>
+      </w:r>
+      <w:proofErr w:type="spellStart"/>
+      <w:r>
+        <w:rPr>
+          <w:color w:val="auto"/>
+        </w:rPr>
+        <w:t>Zajednica</w:t>
+      </w:r>
+      <w:proofErr w:type="spellEnd"/>
+    </w:p>
+    <w:p>
+      <w:proofErr w:type="spellStart"/>
+      <w:r>
+        <w:t>Entitet</w:t>
+      </w:r>
+      <w:proofErr w:type="spellEnd"/>
+      <w:r>
+        <w:t xml:space="preserve"> koji </w:t>
+      </w:r>
+      <w:proofErr w:type="spellStart"/>
+      <w:r>
+        <w:t>predstavlja</w:t>
+      </w:r>
+      <w:proofErr w:type="spellEnd"/>
+      <w:r>
+        <w:t xml:space="preserve"> </w:t>
+      </w:r>
+      <w:proofErr w:type="spellStart"/>
+      <w:r>
+        <w:t>osnovu</w:t>
+      </w:r>
+      <w:proofErr w:type="spellEnd"/>
+      <w:r>
+        <w:t xml:space="preserve"> za </w:t>
+      </w:r>
+      <w:proofErr w:type="spellStart"/>
+      <w:r>
+        <w:t>ceo</w:t>
+      </w:r>
+      <w:proofErr w:type="spellEnd"/>
+      <w:r>
+        <w:t xml:space="preserve"> concept </w:t>
+      </w:r>
+      <w:proofErr w:type="spellStart"/>
+      <w:r>
+        <w:t>sistema</w:t>
+      </w:r>
+      <w:proofErr w:type="spellEnd"/>
+      <w:r>
+        <w:t xml:space="preserve">. </w:t>
+      </w:r>
+      <w:proofErr w:type="spellStart"/>
+      <w:r>
+        <w:t>Zajednica</w:t>
+      </w:r>
+      <w:proofErr w:type="spellEnd"/>
+      <w:r>
+        <w:t xml:space="preserve"> je </w:t>
+      </w:r>
+      <w:proofErr w:type="spellStart"/>
+      <w:r>
+        <w:t>vezana</w:t>
+      </w:r>
+      <w:proofErr w:type="spellEnd"/>
+      <w:r>
+        <w:t xml:space="preserve"> za </w:t>
+      </w:r>
+      <w:proofErr w:type="spellStart"/>
+      <w:r>
+        <w:t>svoj</w:t>
+      </w:r>
+      <w:proofErr w:type="spellEnd"/>
+      <w:r>
+        <w:t xml:space="preserve"> </w:t>
+      </w:r>
+      <w:proofErr w:type="spellStart"/>
+      <w:r>
+        <w:t>jedini</w:t>
+      </w:r>
+      <w:proofErr w:type="spellEnd"/>
+      <w:r>
+        <w:t xml:space="preserve"> </w:t>
+      </w:r>
+      <w:proofErr w:type="spellStart"/>
+      <w:r>
+        <w:t>kalendar</w:t>
+      </w:r>
+      <w:proofErr w:type="spellEnd"/>
+      <w:r>
+        <w:t xml:space="preserve"> </w:t>
+      </w:r>
+      <w:proofErr w:type="spellStart"/>
+      <w:r>
+        <w:t>vezom</w:t>
+      </w:r>
+      <w:proofErr w:type="spellEnd"/>
+      <w:r>
+        <w:t xml:space="preserve"> 1-1. </w:t>
       </w:r>
     </w:p>
     <w:p>
@@ -984,7 +3195,121 @@
         <w:rPr>
           <w:color w:val="auto"/>
         </w:rPr>
-        <w:t>Calendar- Kalendar</w:t>
+        <w:t xml:space="preserve">Calendar- </w:t>
+      </w:r>
+      <w:proofErr w:type="spellStart"/>
+      <w:r>
+        <w:rPr>
+          <w:color w:val="auto"/>
+        </w:rPr>
+        <w:t>Kalendar</w:t>
+      </w:r>
+      <w:proofErr w:type="spellEnd"/>
+    </w:p>
+    <w:p>
+      <w:proofErr w:type="spellStart"/>
+      <w:r>
+        <w:t>Entitet</w:t>
+      </w:r>
+      <w:proofErr w:type="spellEnd"/>
+      <w:r>
+        <w:t xml:space="preserve"> </w:t>
+      </w:r>
+      <w:proofErr w:type="spellStart"/>
+      <w:r>
+        <w:t>zadužen</w:t>
+      </w:r>
+      <w:proofErr w:type="spellEnd"/>
+      <w:r>
+        <w:t xml:space="preserve"> za </w:t>
+      </w:r>
+      <w:proofErr w:type="spellStart"/>
+      <w:r>
+        <w:t>upravljanje</w:t>
+      </w:r>
+      <w:proofErr w:type="spellEnd"/>
+      <w:r>
+        <w:t xml:space="preserve"> </w:t>
+      </w:r>
+      <w:proofErr w:type="spellStart"/>
+      <w:r>
+        <w:t>vezama</w:t>
+      </w:r>
+      <w:proofErr w:type="spellEnd"/>
+      <w:r>
+        <w:t xml:space="preserve"> ka </w:t>
+      </w:r>
+      <w:proofErr w:type="spellStart"/>
+      <w:r>
+        <w:t>dokumentima</w:t>
+      </w:r>
+      <w:proofErr w:type="spellEnd"/>
+      <w:r>
+        <w:t xml:space="preserve">, </w:t>
+      </w:r>
+      <w:proofErr w:type="spellStart"/>
+      <w:r>
+        <w:t>kao</w:t>
+      </w:r>
+      <w:proofErr w:type="spellEnd"/>
+      <w:r>
+        <w:t xml:space="preserve"> </w:t>
+      </w:r>
+      <w:proofErr w:type="spellStart"/>
+      <w:r>
+        <w:t>i</w:t>
+      </w:r>
+      <w:proofErr w:type="spellEnd"/>
+      <w:r>
+        <w:t xml:space="preserve"> </w:t>
+      </w:r>
+      <w:proofErr w:type="spellStart"/>
+      <w:r>
+        <w:t>upravljanje</w:t>
+      </w:r>
+      <w:proofErr w:type="spellEnd"/>
+      <w:r>
+        <w:t xml:space="preserve"> </w:t>
+      </w:r>
+      <w:proofErr w:type="spellStart"/>
+      <w:r>
+        <w:t>događajima</w:t>
+      </w:r>
+      <w:proofErr w:type="spellEnd"/>
+      <w:r>
+        <w:t xml:space="preserve"> koji </w:t>
+      </w:r>
+      <w:proofErr w:type="spellStart"/>
+      <w:r>
+        <w:t>su</w:t>
+      </w:r>
+      <w:proofErr w:type="spellEnd"/>
+      <w:r>
+        <w:t xml:space="preserve"> </w:t>
+      </w:r>
+      <w:proofErr w:type="spellStart"/>
+      <w:r>
+        <w:t>striktno</w:t>
+      </w:r>
+      <w:proofErr w:type="spellEnd"/>
+      <w:r>
+        <w:t xml:space="preserve"> </w:t>
+      </w:r>
+      <w:proofErr w:type="spellStart"/>
+      <w:r>
+        <w:t>vezani</w:t>
+      </w:r>
+      <w:proofErr w:type="spellEnd"/>
+      <w:r>
+        <w:t xml:space="preserve"> za </w:t>
+      </w:r>
+      <w:proofErr w:type="spellStart"/>
+      <w:r>
+        <w:t>kalendar</w:t>
+      </w:r>
+      <w:proofErr w:type="spellEnd"/>
+      <w:r>
+        <w:t>.</w:t>
       </w:r>
     </w:p>
     <w:p>
@@ -998,7 +3323,249 @@
         <w:rPr>
           <w:color w:val="auto"/>
         </w:rPr>
-        <w:t>Document- Dokument</w:t>
+        <w:t xml:space="preserve">Document- </w:t>
+      </w:r>
+      <w:proofErr w:type="spellStart"/>
+      <w:r>
+        <w:rPr>
+          <w:color w:val="auto"/>
+        </w:rPr>
+        <w:t>Dokument</w:t>
+      </w:r>
+      <w:proofErr w:type="spellEnd"/>
+    </w:p>
+    <w:p>
+      <w:proofErr w:type="spellStart"/>
+      <w:r>
+        <w:t>Entitet</w:t>
+      </w:r>
+      <w:proofErr w:type="spellEnd"/>
+      <w:r>
+        <w:t xml:space="preserve"> koji </w:t>
+      </w:r>
+      <w:proofErr w:type="spellStart"/>
+      <w:r>
+        <w:t>predstavlja</w:t>
+      </w:r>
+      <w:proofErr w:type="spellEnd"/>
+      <w:r>
+        <w:t xml:space="preserve"> document. </w:t>
+      </w:r>
+      <w:proofErr w:type="spellStart"/>
+      <w:r>
+        <w:t>Međutim</w:t>
+      </w:r>
+      <w:proofErr w:type="spellEnd"/>
+      <w:r>
+        <w:t xml:space="preserve">, </w:t>
+      </w:r>
+      <w:proofErr w:type="spellStart"/>
+      <w:r>
+        <w:t>sam</w:t>
+      </w:r>
+      <w:proofErr w:type="spellEnd"/>
+      <w:r>
+        <w:t xml:space="preserve"> </w:t>
+      </w:r>
+      <w:proofErr w:type="spellStart"/>
+      <w:r>
+        <w:t>dokument</w:t>
+      </w:r>
+      <w:proofErr w:type="spellEnd"/>
+      <w:r>
+        <w:t xml:space="preserve"> se ne </w:t>
+      </w:r>
+      <w:proofErr w:type="spellStart"/>
+      <w:r>
+        <w:t>nalazi</w:t>
+      </w:r>
+      <w:proofErr w:type="spellEnd"/>
+      <w:r>
+        <w:t xml:space="preserve"> u </w:t>
+      </w:r>
+      <w:proofErr w:type="spellStart"/>
+      <w:r>
+        <w:t>bazi</w:t>
+      </w:r>
+      <w:proofErr w:type="spellEnd"/>
+      <w:r>
+        <w:t xml:space="preserve"> </w:t>
+      </w:r>
+      <w:proofErr w:type="spellStart"/>
+      <w:r>
+        <w:t>podataka</w:t>
+      </w:r>
+      <w:proofErr w:type="spellEnd"/>
+      <w:r>
+        <w:t xml:space="preserve">, </w:t>
+      </w:r>
+      <w:proofErr w:type="spellStart"/>
+      <w:r>
+        <w:t>već</w:t>
+      </w:r>
+      <w:proofErr w:type="spellEnd"/>
+      <w:r>
+        <w:t xml:space="preserve"> se </w:t>
+      </w:r>
+      <w:proofErr w:type="spellStart"/>
+      <w:r>
+        <w:t>čuva</w:t>
+      </w:r>
+      <w:proofErr w:type="spellEnd"/>
+      <w:r>
+        <w:t xml:space="preserve"> u file system-u </w:t>
+      </w:r>
+      <w:proofErr w:type="spellStart"/>
+      <w:r>
+        <w:t>servera</w:t>
+      </w:r>
+      <w:proofErr w:type="spellEnd"/>
+      <w:r>
+        <w:t xml:space="preserve"> </w:t>
+      </w:r>
+      <w:proofErr w:type="spellStart"/>
+      <w:r>
+        <w:t>kako</w:t>
+      </w:r>
+      <w:proofErr w:type="spellEnd"/>
+      <w:r>
+        <w:t xml:space="preserve"> se </w:t>
+      </w:r>
+      <w:proofErr w:type="spellStart"/>
+      <w:r>
+        <w:t>baza</w:t>
+      </w:r>
+      <w:proofErr w:type="spellEnd"/>
+      <w:r>
+        <w:t xml:space="preserve"> ne bi </w:t>
+      </w:r>
+      <w:proofErr w:type="spellStart"/>
+      <w:r>
+        <w:t>nepotrebno</w:t>
+      </w:r>
+      <w:proofErr w:type="spellEnd"/>
+      <w:r>
+        <w:t xml:space="preserve"> </w:t>
+      </w:r>
+      <w:proofErr w:type="spellStart"/>
+      <w:r>
+        <w:t>opterećivala</w:t>
+      </w:r>
+      <w:proofErr w:type="spellEnd"/>
+      <w:r>
+        <w:t xml:space="preserve"> </w:t>
+      </w:r>
+      <w:proofErr w:type="spellStart"/>
+      <w:r>
+        <w:t>radom</w:t>
+      </w:r>
+      <w:proofErr w:type="spellEnd"/>
+      <w:r>
+        <w:t xml:space="preserve"> </w:t>
+      </w:r>
+      <w:proofErr w:type="spellStart"/>
+      <w:r>
+        <w:t>sa</w:t>
+      </w:r>
+      <w:proofErr w:type="spellEnd"/>
+      <w:r>
+        <w:t xml:space="preserve"> </w:t>
+      </w:r>
+      <w:proofErr w:type="spellStart"/>
+      <w:r>
+        <w:t>dokumentima</w:t>
+      </w:r>
+      <w:proofErr w:type="spellEnd"/>
+      <w:r>
+        <w:t xml:space="preserve">. </w:t>
+      </w:r>
+      <w:proofErr w:type="spellStart"/>
+      <w:r>
+        <w:t>Baza</w:t>
+      </w:r>
+      <w:proofErr w:type="spellEnd"/>
+      <w:r>
+        <w:t xml:space="preserve"> </w:t>
+      </w:r>
+      <w:proofErr w:type="spellStart"/>
+      <w:r>
+        <w:t>pamti</w:t>
+      </w:r>
+      <w:proofErr w:type="spellEnd"/>
+      <w:r>
+        <w:t xml:space="preserve"> </w:t>
+      </w:r>
+      <w:proofErr w:type="spellStart"/>
+      <w:r>
+        <w:t>atribute</w:t>
+      </w:r>
+      <w:proofErr w:type="spellEnd"/>
+      <w:r>
+        <w:t xml:space="preserve"> </w:t>
+      </w:r>
+      <w:proofErr w:type="spellStart"/>
+      <w:r>
+        <w:t>dokumenta</w:t>
+      </w:r>
+      <w:proofErr w:type="spellEnd"/>
+      <w:r>
+        <w:t xml:space="preserve">, </w:t>
+      </w:r>
+      <w:proofErr w:type="spellStart"/>
+      <w:r>
+        <w:t>poput</w:t>
+      </w:r>
+      <w:proofErr w:type="spellEnd"/>
+      <w:r>
+        <w:t xml:space="preserve"> </w:t>
+      </w:r>
+      <w:proofErr w:type="spellStart"/>
+      <w:r>
+        <w:t>imena</w:t>
+      </w:r>
+      <w:proofErr w:type="spellEnd"/>
+      <w:r>
+        <w:t xml:space="preserve">, </w:t>
+      </w:r>
+      <w:proofErr w:type="spellStart"/>
+      <w:r>
+        <w:t>datuma</w:t>
+      </w:r>
+      <w:proofErr w:type="spellEnd"/>
+      <w:r>
+        <w:t xml:space="preserve"> </w:t>
+      </w:r>
+      <w:proofErr w:type="spellStart"/>
+      <w:r>
+        <w:t>kreiranja</w:t>
+      </w:r>
+      <w:proofErr w:type="spellEnd"/>
+      <w:r>
+        <w:t xml:space="preserve">, </w:t>
+      </w:r>
+      <w:proofErr w:type="spellStart"/>
+      <w:r>
+        <w:t>tipa</w:t>
+      </w:r>
+      <w:proofErr w:type="spellEnd"/>
+      <w:r>
+        <w:t xml:space="preserve"> </w:t>
+      </w:r>
+      <w:proofErr w:type="spellStart"/>
+      <w:r>
+        <w:t>i</w:t>
+      </w:r>
+      <w:proofErr w:type="spellEnd"/>
+      <w:r>
+        <w:t xml:space="preserve"> </w:t>
+      </w:r>
+      <w:proofErr w:type="spellStart"/>
+      <w:r>
+        <w:t>putanje</w:t>
+      </w:r>
+      <w:proofErr w:type="spellEnd"/>
+      <w:r>
+        <w:t>.</w:t>
       </w:r>
     </w:p>
     <w:p>
@@ -1012,7 +3579,113 @@
         <w:rPr>
           <w:color w:val="auto"/>
         </w:rPr>
-        <w:t>Event- Događaj</w:t>
+        <w:t xml:space="preserve">Event- </w:t>
+      </w:r>
+      <w:proofErr w:type="spellStart"/>
+      <w:r>
+        <w:rPr>
+          <w:color w:val="auto"/>
+        </w:rPr>
+        <w:t>Događaj</w:t>
+      </w:r>
+      <w:proofErr w:type="spellEnd"/>
+    </w:p>
+    <w:p>
+      <w:proofErr w:type="spellStart"/>
+      <w:r>
+        <w:t>Entitet</w:t>
+      </w:r>
+      <w:proofErr w:type="spellEnd"/>
+      <w:r>
+        <w:t xml:space="preserve"> koji </w:t>
+      </w:r>
+      <w:proofErr w:type="spellStart"/>
+      <w:r>
+        <w:t>predstavlja</w:t>
+      </w:r>
+      <w:proofErr w:type="spellEnd"/>
+      <w:r>
+        <w:t xml:space="preserve"> </w:t>
+      </w:r>
+      <w:proofErr w:type="spellStart"/>
+      <w:r>
+        <w:t>sukcesivne</w:t>
+      </w:r>
+      <w:proofErr w:type="spellEnd"/>
+      <w:r>
+        <w:t xml:space="preserve"> </w:t>
+      </w:r>
+      <w:proofErr w:type="spellStart"/>
+      <w:r>
+        <w:t>dane</w:t>
+      </w:r>
+      <w:proofErr w:type="spellEnd"/>
+      <w:r>
+        <w:t xml:space="preserve"> koji </w:t>
+      </w:r>
+      <w:proofErr w:type="spellStart"/>
+      <w:r>
+        <w:t>imaju</w:t>
+      </w:r>
+      <w:proofErr w:type="spellEnd"/>
+      <w:r>
+        <w:t xml:space="preserve"> </w:t>
+      </w:r>
+      <w:proofErr w:type="spellStart"/>
+      <w:r>
+        <w:t>neko</w:t>
+      </w:r>
+      <w:proofErr w:type="spellEnd"/>
+      <w:r>
+        <w:t xml:space="preserve"> </w:t>
+      </w:r>
+      <w:proofErr w:type="spellStart"/>
+      <w:r>
+        <w:t>značenje</w:t>
+      </w:r>
+      <w:proofErr w:type="spellEnd"/>
+      <w:r>
+        <w:t xml:space="preserve"> </w:t>
+      </w:r>
+      <w:proofErr w:type="spellStart"/>
+      <w:r>
+        <w:t>zbog</w:t>
+      </w:r>
+      <w:proofErr w:type="spellEnd"/>
+      <w:r>
+        <w:t xml:space="preserve"> </w:t>
+      </w:r>
+      <w:proofErr w:type="spellStart"/>
+      <w:r>
+        <w:t>kog</w:t>
+      </w:r>
+      <w:proofErr w:type="spellEnd"/>
+      <w:r>
+        <w:t xml:space="preserve"> </w:t>
+      </w:r>
+      <w:proofErr w:type="spellStart"/>
+      <w:r>
+        <w:t>su</w:t>
+      </w:r>
+      <w:proofErr w:type="spellEnd"/>
+      <w:r>
+        <w:t xml:space="preserve"> </w:t>
+      </w:r>
+      <w:proofErr w:type="spellStart"/>
+      <w:r>
+        <w:t>specijalno</w:t>
+      </w:r>
+      <w:proofErr w:type="spellEnd"/>
+      <w:r>
+        <w:t xml:space="preserve"> </w:t>
+      </w:r>
+      <w:proofErr w:type="spellStart"/>
+      <w:r>
+        <w:t>obeleženi</w:t>
+      </w:r>
+      <w:proofErr w:type="spellEnd"/>
+      <w:r>
+        <w:t>.</w:t>
       </w:r>
     </w:p>
     <w:p>
@@ -1026,7 +3699,74 @@
         <w:rPr>
           <w:color w:val="auto"/>
         </w:rPr>
-        <w:t>Comment- Komentar</w:t>
+        <w:lastRenderedPageBreak/>
+        <w:t xml:space="preserve">Comment- </w:t>
+      </w:r>
+      <w:proofErr w:type="spellStart"/>
+      <w:r>
+        <w:rPr>
+          <w:color w:val="auto"/>
+        </w:rPr>
+        <w:t>Komentar</w:t>
+      </w:r>
+      <w:proofErr w:type="spellEnd"/>
+    </w:p>
+    <w:p>
+      <w:proofErr w:type="spellStart"/>
+      <w:r>
+        <w:t>Entitet</w:t>
+      </w:r>
+      <w:proofErr w:type="spellEnd"/>
+      <w:r>
+        <w:t xml:space="preserve"> </w:t>
+      </w:r>
+      <w:proofErr w:type="spellStart"/>
+      <w:r>
+        <w:t>vezan</w:t>
+      </w:r>
+      <w:proofErr w:type="spellEnd"/>
+      <w:r>
+        <w:t xml:space="preserve"> za </w:t>
+      </w:r>
+      <w:proofErr w:type="spellStart"/>
+      <w:r>
+        <w:t>komentare</w:t>
+      </w:r>
+      <w:proofErr w:type="spellEnd"/>
+      <w:r>
+        <w:t xml:space="preserve"> </w:t>
+      </w:r>
+      <w:proofErr w:type="spellStart"/>
+      <w:r>
+        <w:t>korisnika</w:t>
+      </w:r>
+      <w:proofErr w:type="spellEnd"/>
+      <w:r>
+        <w:t xml:space="preserve"> </w:t>
+      </w:r>
+      <w:proofErr w:type="spellStart"/>
+      <w:r>
+        <w:t>na</w:t>
+      </w:r>
+      <w:proofErr w:type="spellEnd"/>
+      <w:r>
+        <w:t xml:space="preserve"> </w:t>
+      </w:r>
+      <w:proofErr w:type="spellStart"/>
+      <w:r>
+        <w:t>različitim</w:t>
+      </w:r>
+      <w:proofErr w:type="spellEnd"/>
+      <w:r>
+        <w:t xml:space="preserve"> </w:t>
+      </w:r>
+      <w:proofErr w:type="spellStart"/>
+      <w:r>
+        <w:t>dokumentima</w:t>
+      </w:r>
+      <w:proofErr w:type="spellEnd"/>
+      <w:r>
+        <w:t>.</w:t>
       </w:r>
     </w:p>
     <w:p>
@@ -1040,7 +3780,119 @@
         <w:rPr>
           <w:color w:val="auto"/>
         </w:rPr>
-        <w:t xml:space="preserve">Notification- Obaveštenje </w:t>
+        <w:t xml:space="preserve">Notification- </w:t>
+      </w:r>
+      <w:proofErr w:type="spellStart"/>
+      <w:r>
+        <w:rPr>
+          <w:color w:val="auto"/>
+        </w:rPr>
+        <w:t>Obaveštenje</w:t>
+      </w:r>
+      <w:proofErr w:type="spellEnd"/>
+      <w:r>
+        <w:rPr>
+          <w:color w:val="auto"/>
+        </w:rPr>
+        <w:t xml:space="preserve"> </w:t>
+      </w:r>
+    </w:p>
+    <w:p>
+      <w:proofErr w:type="spellStart"/>
+      <w:r>
+        <w:t>Entitet</w:t>
+      </w:r>
+      <w:proofErr w:type="spellEnd"/>
+      <w:r>
+        <w:t xml:space="preserve"> za </w:t>
+      </w:r>
+      <w:proofErr w:type="spellStart"/>
+      <w:r>
+        <w:t>perzistenciju</w:t>
+      </w:r>
+      <w:proofErr w:type="spellEnd"/>
+      <w:r>
+        <w:t xml:space="preserve"> real-time </w:t>
+      </w:r>
+      <w:proofErr w:type="spellStart"/>
+      <w:r>
+        <w:t>obaveštenja</w:t>
+      </w:r>
+      <w:proofErr w:type="spellEnd"/>
+      <w:r>
+        <w:t xml:space="preserve"> za </w:t>
+      </w:r>
+      <w:proofErr w:type="spellStart"/>
+      <w:r>
+        <w:t>korisnike</w:t>
+      </w:r>
+      <w:proofErr w:type="spellEnd"/>
+      <w:r>
+        <w:t xml:space="preserve"> koji </w:t>
+      </w:r>
+      <w:proofErr w:type="spellStart"/>
+      <w:r>
+        <w:t>nisu</w:t>
+      </w:r>
+      <w:proofErr w:type="spellEnd"/>
+      <w:r>
+        <w:t xml:space="preserve"> </w:t>
+      </w:r>
+      <w:proofErr w:type="spellStart"/>
+      <w:r>
+        <w:t>trenutno</w:t>
+      </w:r>
+      <w:proofErr w:type="spellEnd"/>
+      <w:r>
+        <w:t xml:space="preserve"> </w:t>
+      </w:r>
+      <w:proofErr w:type="spellStart"/>
+      <w:r>
+        <w:t>aktivni</w:t>
+      </w:r>
+      <w:proofErr w:type="spellEnd"/>
+      <w:r>
+        <w:t xml:space="preserve"> </w:t>
+      </w:r>
+      <w:proofErr w:type="spellStart"/>
+      <w:r>
+        <w:t>i</w:t>
+      </w:r>
+      <w:proofErr w:type="spellEnd"/>
+      <w:r>
+        <w:t xml:space="preserve"> koji </w:t>
+      </w:r>
+      <w:proofErr w:type="spellStart"/>
+      <w:r>
+        <w:t>treba</w:t>
+      </w:r>
+      <w:proofErr w:type="spellEnd"/>
+      <w:r>
+        <w:t xml:space="preserve"> </w:t>
+      </w:r>
+      <w:proofErr w:type="spellStart"/>
+      <w:r>
+        <w:t>tek</w:t>
+      </w:r>
+      <w:proofErr w:type="spellEnd"/>
+      <w:r>
+        <w:t xml:space="preserve"> da </w:t>
+      </w:r>
+      <w:proofErr w:type="spellStart"/>
+      <w:r>
+        <w:t>dobiju</w:t>
+      </w:r>
+      <w:proofErr w:type="spellEnd"/>
+      <w:r>
+        <w:t xml:space="preserve"> </w:t>
+      </w:r>
+      <w:proofErr w:type="spellStart"/>
+      <w:r>
+        <w:t>obaveštenje</w:t>
+      </w:r>
+      <w:proofErr w:type="spellEnd"/>
+      <w:r>
+        <w:t>.</w:t>
       </w:r>
     </w:p>
     <w:p>
@@ -1054,7 +3906,41 @@
         <w:rPr>
           <w:color w:val="auto"/>
         </w:rPr>
-        <w:t>Message- Poruka</w:t>
+        <w:t xml:space="preserve">Message- </w:t>
+      </w:r>
+      <w:proofErr w:type="spellStart"/>
+      <w:r>
+        <w:rPr>
+          <w:color w:val="auto"/>
+        </w:rPr>
+        <w:t>Poruka</w:t>
+      </w:r>
+      <w:proofErr w:type="spellEnd"/>
+    </w:p>
+    <w:p>
+      <w:proofErr w:type="spellStart"/>
+      <w:r>
+        <w:t>Entitet</w:t>
+      </w:r>
+      <w:proofErr w:type="spellEnd"/>
+      <w:r>
+        <w:t xml:space="preserve"> za </w:t>
+      </w:r>
+      <w:proofErr w:type="spellStart"/>
+      <w:r>
+        <w:t>perzistenciju</w:t>
+      </w:r>
+      <w:proofErr w:type="spellEnd"/>
+      <w:r>
+        <w:t xml:space="preserve"> </w:t>
+      </w:r>
+      <w:proofErr w:type="spellStart"/>
+      <w:r>
+        <w:t>poruke</w:t>
+      </w:r>
+      <w:proofErr w:type="spellEnd"/>
+      <w:r>
+        <w:t>.</w:t>
       </w:r>
     </w:p>
     <w:p/>
@@ -1065,14 +3951,482 @@
           <w:color w:val="auto"/>
         </w:rPr>
       </w:pPr>
-      <w:r>
-        <w:rPr>
-          <w:color w:val="auto"/>
-        </w:rPr>
-        <w:t>Mehanizam mapiranja</w:t>
-      </w:r>
-    </w:p>
-    <w:p/>
+      <w:proofErr w:type="spellStart"/>
+      <w:r>
+        <w:rPr>
+          <w:color w:val="auto"/>
+        </w:rPr>
+        <w:t>Mehanizam</w:t>
+      </w:r>
+      <w:proofErr w:type="spellEnd"/>
+      <w:r>
+        <w:rPr>
+          <w:color w:val="auto"/>
+        </w:rPr>
+        <w:t xml:space="preserve"> </w:t>
+      </w:r>
+      <w:proofErr w:type="spellStart"/>
+      <w:r>
+        <w:rPr>
+          <w:color w:val="auto"/>
+        </w:rPr>
+        <w:t>mapiranja</w:t>
+      </w:r>
+      <w:proofErr w:type="spellEnd"/>
+    </w:p>
+    <w:p>
+      <w:pPr>
+        <w:rPr>
+          <w:sz w:val="24"/>
+          <w:szCs w:val="24"/>
+        </w:rPr>
+      </w:pPr>
+      <w:r>
+        <w:rPr>
+          <w:sz w:val="24"/>
+          <w:szCs w:val="24"/>
+        </w:rPr>
+        <w:t xml:space="preserve">Prisma ORM je </w:t>
+      </w:r>
+      <w:proofErr w:type="spellStart"/>
+      <w:r>
+        <w:rPr>
+          <w:sz w:val="24"/>
+          <w:szCs w:val="24"/>
+        </w:rPr>
+        <w:t>alat</w:t>
+      </w:r>
+      <w:proofErr w:type="spellEnd"/>
+      <w:r>
+        <w:rPr>
+          <w:sz w:val="24"/>
+          <w:szCs w:val="24"/>
+        </w:rPr>
+        <w:t xml:space="preserve"> koji </w:t>
+      </w:r>
+      <w:proofErr w:type="spellStart"/>
+      <w:r>
+        <w:rPr>
+          <w:sz w:val="24"/>
+          <w:szCs w:val="24"/>
+        </w:rPr>
+        <w:t>obezbeđuje</w:t>
+      </w:r>
+      <w:proofErr w:type="spellEnd"/>
+      <w:r>
+        <w:rPr>
+          <w:sz w:val="24"/>
+          <w:szCs w:val="24"/>
+        </w:rPr>
+        <w:t xml:space="preserve"> </w:t>
+      </w:r>
+      <w:proofErr w:type="spellStart"/>
+      <w:r>
+        <w:rPr>
+          <w:sz w:val="24"/>
+          <w:szCs w:val="24"/>
+        </w:rPr>
+        <w:t>automatsko</w:t>
+      </w:r>
+      <w:proofErr w:type="spellEnd"/>
+      <w:r>
+        <w:rPr>
+          <w:sz w:val="24"/>
+          <w:szCs w:val="24"/>
+        </w:rPr>
+        <w:t xml:space="preserve"> </w:t>
+      </w:r>
+      <w:proofErr w:type="spellStart"/>
+      <w:r>
+        <w:rPr>
+          <w:sz w:val="24"/>
+          <w:szCs w:val="24"/>
+        </w:rPr>
+        <w:t>mapiranje</w:t>
+      </w:r>
+      <w:proofErr w:type="spellEnd"/>
+      <w:r>
+        <w:rPr>
+          <w:sz w:val="24"/>
+          <w:szCs w:val="24"/>
+        </w:rPr>
+        <w:t xml:space="preserve"> </w:t>
+      </w:r>
+      <w:proofErr w:type="spellStart"/>
+      <w:r>
+        <w:rPr>
+          <w:sz w:val="24"/>
+          <w:szCs w:val="24"/>
+        </w:rPr>
+        <w:t>svojih</w:t>
+      </w:r>
+      <w:proofErr w:type="spellEnd"/>
+      <w:r>
+        <w:rPr>
+          <w:sz w:val="24"/>
+          <w:szCs w:val="24"/>
+        </w:rPr>
+        <w:t xml:space="preserve"> </w:t>
+      </w:r>
+      <w:proofErr w:type="spellStart"/>
+      <w:r>
+        <w:rPr>
+          <w:sz w:val="24"/>
+          <w:szCs w:val="24"/>
+        </w:rPr>
+        <w:t>modela</w:t>
+      </w:r>
+      <w:proofErr w:type="spellEnd"/>
+      <w:r>
+        <w:rPr>
+          <w:sz w:val="24"/>
+          <w:szCs w:val="24"/>
+        </w:rPr>
+        <w:t xml:space="preserve"> </w:t>
+      </w:r>
+      <w:proofErr w:type="spellStart"/>
+      <w:r>
+        <w:rPr>
+          <w:sz w:val="24"/>
+          <w:szCs w:val="24"/>
+        </w:rPr>
+        <w:t>na</w:t>
+      </w:r>
+      <w:proofErr w:type="spellEnd"/>
+      <w:r>
+        <w:rPr>
+          <w:sz w:val="24"/>
+          <w:szCs w:val="24"/>
+        </w:rPr>
+        <w:t xml:space="preserve"> </w:t>
+      </w:r>
+      <w:proofErr w:type="spellStart"/>
+      <w:r>
+        <w:rPr>
+          <w:sz w:val="24"/>
+          <w:szCs w:val="24"/>
+        </w:rPr>
+        <w:t>entitete</w:t>
+      </w:r>
+      <w:proofErr w:type="spellEnd"/>
+      <w:r>
+        <w:rPr>
+          <w:sz w:val="24"/>
+          <w:szCs w:val="24"/>
+        </w:rPr>
+        <w:t xml:space="preserve"> u </w:t>
+      </w:r>
+      <w:proofErr w:type="spellStart"/>
+      <w:r>
+        <w:rPr>
+          <w:sz w:val="24"/>
+          <w:szCs w:val="24"/>
+        </w:rPr>
+        <w:t>program</w:t>
+      </w:r>
+      <w:r>
+        <w:rPr>
+          <w:sz w:val="24"/>
+          <w:szCs w:val="24"/>
+        </w:rPr>
+        <w:t>u</w:t>
+      </w:r>
+      <w:proofErr w:type="spellEnd"/>
+      <w:r>
+        <w:rPr>
+          <w:sz w:val="24"/>
+          <w:szCs w:val="24"/>
+        </w:rPr>
+        <w:t xml:space="preserve">. </w:t>
+      </w:r>
+      <w:proofErr w:type="spellStart"/>
+      <w:r>
+        <w:rPr>
+          <w:sz w:val="24"/>
+          <w:szCs w:val="24"/>
+        </w:rPr>
+        <w:t>Automatski</w:t>
+      </w:r>
+      <w:proofErr w:type="spellEnd"/>
+      <w:r>
+        <w:rPr>
+          <w:sz w:val="24"/>
+          <w:szCs w:val="24"/>
+        </w:rPr>
+        <w:t xml:space="preserve"> </w:t>
+      </w:r>
+      <w:proofErr w:type="spellStart"/>
+      <w:r>
+        <w:rPr>
+          <w:sz w:val="24"/>
+          <w:szCs w:val="24"/>
+        </w:rPr>
+        <w:t>generiše</w:t>
+      </w:r>
+      <w:proofErr w:type="spellEnd"/>
+      <w:r>
+        <w:rPr>
+          <w:sz w:val="24"/>
+          <w:szCs w:val="24"/>
+        </w:rPr>
+        <w:t xml:space="preserve"> TypeScript </w:t>
+      </w:r>
+      <w:proofErr w:type="spellStart"/>
+      <w:r>
+        <w:rPr>
+          <w:sz w:val="24"/>
+          <w:szCs w:val="24"/>
+        </w:rPr>
+        <w:t>interfejse</w:t>
+      </w:r>
+      <w:proofErr w:type="spellEnd"/>
+      <w:r>
+        <w:rPr>
+          <w:sz w:val="24"/>
+          <w:szCs w:val="24"/>
+        </w:rPr>
+        <w:t xml:space="preserve"> </w:t>
+      </w:r>
+      <w:proofErr w:type="spellStart"/>
+      <w:r>
+        <w:rPr>
+          <w:sz w:val="24"/>
+          <w:szCs w:val="24"/>
+        </w:rPr>
+        <w:t>zasnovane</w:t>
+      </w:r>
+      <w:proofErr w:type="spellEnd"/>
+      <w:r>
+        <w:rPr>
+          <w:sz w:val="24"/>
+          <w:szCs w:val="24"/>
+        </w:rPr>
+        <w:t xml:space="preserve"> </w:t>
+      </w:r>
+      <w:proofErr w:type="spellStart"/>
+      <w:r>
+        <w:rPr>
+          <w:sz w:val="24"/>
+          <w:szCs w:val="24"/>
+        </w:rPr>
+        <w:t>na</w:t>
+      </w:r>
+      <w:proofErr w:type="spellEnd"/>
+      <w:r>
+        <w:rPr>
+          <w:sz w:val="24"/>
+          <w:szCs w:val="24"/>
+        </w:rPr>
+        <w:t xml:space="preserve"> </w:t>
+      </w:r>
+      <w:proofErr w:type="spellStart"/>
+      <w:r>
+        <w:rPr>
+          <w:sz w:val="24"/>
+          <w:szCs w:val="24"/>
+        </w:rPr>
+        <w:t>svojim</w:t>
+      </w:r>
+      <w:proofErr w:type="spellEnd"/>
+      <w:r>
+        <w:rPr>
+          <w:sz w:val="24"/>
+          <w:szCs w:val="24"/>
+        </w:rPr>
+        <w:t xml:space="preserve"> </w:t>
+      </w:r>
+      <w:proofErr w:type="spellStart"/>
+      <w:r>
+        <w:rPr>
+          <w:sz w:val="24"/>
+          <w:szCs w:val="24"/>
+        </w:rPr>
+        <w:t>modelima</w:t>
+      </w:r>
+      <w:proofErr w:type="spellEnd"/>
+      <w:r>
+        <w:rPr>
+          <w:sz w:val="24"/>
+          <w:szCs w:val="24"/>
+        </w:rPr>
+        <w:t xml:space="preserve">. </w:t>
+      </w:r>
+      <w:proofErr w:type="spellStart"/>
+      <w:r>
+        <w:rPr>
+          <w:sz w:val="24"/>
+          <w:szCs w:val="24"/>
+        </w:rPr>
+        <w:t>Upiti</w:t>
+      </w:r>
+      <w:proofErr w:type="spellEnd"/>
+      <w:r>
+        <w:rPr>
+          <w:sz w:val="24"/>
+          <w:szCs w:val="24"/>
+        </w:rPr>
+        <w:t xml:space="preserve"> </w:t>
+      </w:r>
+      <w:proofErr w:type="spellStart"/>
+      <w:r>
+        <w:rPr>
+          <w:sz w:val="24"/>
+          <w:szCs w:val="24"/>
+        </w:rPr>
+        <w:t>su</w:t>
+      </w:r>
+      <w:proofErr w:type="spellEnd"/>
+      <w:r>
+        <w:rPr>
+          <w:sz w:val="24"/>
+          <w:szCs w:val="24"/>
+        </w:rPr>
+        <w:t xml:space="preserve"> </w:t>
+      </w:r>
+      <w:proofErr w:type="spellStart"/>
+      <w:r>
+        <w:rPr>
+          <w:sz w:val="24"/>
+          <w:szCs w:val="24"/>
+        </w:rPr>
+        <w:t>ograničeni</w:t>
+      </w:r>
+      <w:proofErr w:type="spellEnd"/>
+      <w:r>
+        <w:rPr>
+          <w:sz w:val="24"/>
+          <w:szCs w:val="24"/>
+        </w:rPr>
+        <w:t xml:space="preserve"> </w:t>
+      </w:r>
+      <w:proofErr w:type="spellStart"/>
+      <w:r>
+        <w:rPr>
+          <w:sz w:val="24"/>
+          <w:szCs w:val="24"/>
+        </w:rPr>
+        <w:t>generisanim</w:t>
+      </w:r>
+      <w:proofErr w:type="spellEnd"/>
+      <w:r>
+        <w:rPr>
+          <w:sz w:val="24"/>
+          <w:szCs w:val="24"/>
+        </w:rPr>
+        <w:t xml:space="preserve"> </w:t>
+      </w:r>
+      <w:proofErr w:type="spellStart"/>
+      <w:r>
+        <w:rPr>
+          <w:sz w:val="24"/>
+          <w:szCs w:val="24"/>
+        </w:rPr>
+        <w:t>tipovima</w:t>
+      </w:r>
+      <w:proofErr w:type="spellEnd"/>
+      <w:r>
+        <w:rPr>
+          <w:sz w:val="24"/>
+          <w:szCs w:val="24"/>
+        </w:rPr>
+        <w:t xml:space="preserve"> </w:t>
+      </w:r>
+      <w:r>
+        <w:rPr>
+          <w:sz w:val="24"/>
+          <w:szCs w:val="24"/>
+          <w:lang w:val="sr-Latn-RS"/>
+        </w:rPr>
+        <w:t xml:space="preserve">i vraćaju </w:t>
+      </w:r>
+      <w:proofErr w:type="spellStart"/>
+      <w:r>
+        <w:rPr>
+          <w:sz w:val="24"/>
+          <w:szCs w:val="24"/>
+          <w:lang w:val="sr-Latn-RS"/>
+        </w:rPr>
+        <w:t>JavaScript</w:t>
+      </w:r>
+      <w:proofErr w:type="spellEnd"/>
+      <w:r>
+        <w:rPr>
+          <w:sz w:val="24"/>
+          <w:szCs w:val="24"/>
+          <w:lang w:val="sr-Latn-RS"/>
+        </w:rPr>
+        <w:t xml:space="preserve"> objekte</w:t>
+      </w:r>
+      <w:r>
+        <w:rPr>
+          <w:sz w:val="24"/>
+          <w:szCs w:val="24"/>
+        </w:rPr>
+        <w:t xml:space="preserve">. </w:t>
+      </w:r>
+      <w:r>
+        <w:rPr>
+          <w:sz w:val="24"/>
+          <w:szCs w:val="24"/>
+        </w:rPr>
+        <w:t xml:space="preserve">U </w:t>
+      </w:r>
+      <w:proofErr w:type="spellStart"/>
+      <w:r>
+        <w:rPr>
+          <w:sz w:val="24"/>
+          <w:szCs w:val="24"/>
+        </w:rPr>
+        <w:t>pozadini</w:t>
+      </w:r>
+      <w:proofErr w:type="spellEnd"/>
+      <w:r>
+        <w:rPr>
+          <w:sz w:val="24"/>
+          <w:szCs w:val="24"/>
+        </w:rPr>
+        <w:t xml:space="preserve">, Prisma </w:t>
+      </w:r>
+      <w:proofErr w:type="spellStart"/>
+      <w:r>
+        <w:rPr>
+          <w:sz w:val="24"/>
+          <w:szCs w:val="24"/>
+        </w:rPr>
+        <w:t>koristi</w:t>
+      </w:r>
+      <w:proofErr w:type="spellEnd"/>
+      <w:r>
+        <w:rPr>
+          <w:sz w:val="24"/>
+          <w:szCs w:val="24"/>
+        </w:rPr>
+        <w:t xml:space="preserve"> Data Mapper </w:t>
+      </w:r>
+      <w:proofErr w:type="spellStart"/>
+      <w:r>
+        <w:rPr>
+          <w:sz w:val="24"/>
+          <w:szCs w:val="24"/>
+        </w:rPr>
+        <w:t>obrazac</w:t>
+      </w:r>
+      <w:proofErr w:type="spellEnd"/>
+      <w:r>
+        <w:rPr>
+          <w:sz w:val="24"/>
+          <w:szCs w:val="24"/>
+        </w:rPr>
+        <w:t>.</w:t>
+      </w:r>
+      <w:r>
+        <w:rPr>
+          <w:sz w:val="24"/>
+          <w:szCs w:val="24"/>
+        </w:rPr>
+        <w:t xml:space="preserve"> </w:t>
+      </w:r>
+    </w:p>
     <w:sectPr>
       <w:headerReference w:type="default" r:id="rId9"/>
       <w:pgSz w:w="12240" w:h="15840"/>

</xml_diff>